<commit_message>
finalsied temp and data for HP and Kaspersky
</commit_message>
<xml_diff>
--- a/HP/invoice_hp.docx
+++ b/HP/invoice_hp.docx
@@ -27,14 +27,26 @@
         <w:rPr>
           <w:b/>
           <w:sz w:val="12"/>
-        </w:rPr>
-      </w:pPr>
+          <w:lang w:val="en-US"/>
+        </w:rPr>
+      </w:pPr>
+      <w:proofErr w:type="spellStart"/>
       <w:r>
         <w:rPr>
           <w:b/>
           <w:sz w:val="12"/>
-        </w:rPr>
-        <w:t>Rechnung an:</w:t>
+          <w:lang w:val="en-US"/>
+        </w:rPr>
+        <w:t>Rechnung</w:t>
+      </w:r>
+      <w:proofErr w:type="spellEnd"/>
+      <w:r>
+        <w:rPr>
+          <w:b/>
+          <w:sz w:val="12"/>
+          <w:lang w:val="en-US"/>
+        </w:rPr>
+        <w:t xml:space="preserve"> an:</w:t>
       </w:r>
     </w:p>
     <w:p>
@@ -51,15 +63,38 @@
           <w:sz w:val="16"/>
           <w:lang w:val="en-US"/>
         </w:rPr>
+        <w:t>«Name</w:t>
+      </w:r>
+      <w:r>
+        <w:rPr>
+          <w:sz w:val="16"/>
+          <w:lang w:val="en-US"/>
+        </w:rPr>
+        <w:t>»</w:t>
+      </w:r>
+      <w:r>
+        <w:rPr>
+          <w:sz w:val="16"/>
+          <w:lang w:val="en-US"/>
+        </w:rPr>
+        <w:t xml:space="preserve"> </w:t>
+      </w:r>
+      <w:r>
+        <w:rPr>
+          <w:sz w:val="16"/>
+          <w:lang w:val="en-US"/>
+        </w:rPr>
         <w:t>«</w:t>
       </w:r>
-      <w:r>
-        <w:rPr>
-          <w:sz w:val="16"/>
-          <w:lang w:val="en-US"/>
-        </w:rPr>
-        <w:t>Name</w:t>
-      </w:r>
+      <w:proofErr w:type="spellStart"/>
+      <w:r>
+        <w:rPr>
+          <w:sz w:val="16"/>
+          <w:lang w:val="en-US"/>
+        </w:rPr>
+        <w:t>Lastname</w:t>
+      </w:r>
+      <w:proofErr w:type="spellEnd"/>
       <w:r>
         <w:rPr>
           <w:sz w:val="16"/>
@@ -79,64 +114,23 @@
           <w:sz w:val="16"/>
           <w:lang w:val="en-US"/>
         </w:rPr>
+        <w:t>«Street»</w:t>
+      </w:r>
+      <w:r>
+        <w:rPr>
+          <w:sz w:val="16"/>
+          <w:lang w:val="en-US"/>
+        </w:rPr>
+        <w:t xml:space="preserve"> </w:t>
+      </w:r>
+      <w:r>
+        <w:rPr>
+          <w:sz w:val="16"/>
+          <w:lang w:val="en-US"/>
+        </w:rPr>
         <w:t>«</w:t>
       </w:r>
-      <w:r>
-        <w:rPr>
-          <w:sz w:val="16"/>
-          <w:lang w:val="en-US"/>
-        </w:rPr>
-        <w:t>Lastname</w:t>
-      </w:r>
-      <w:r>
-        <w:rPr>
-          <w:sz w:val="16"/>
-          <w:lang w:val="en-US"/>
-        </w:rPr>
-        <w:t>»</w:t>
-      </w:r>
-      <w:r>
-        <w:rPr>
-          <w:sz w:val="16"/>
-          <w:lang w:val="en-US"/>
-        </w:rPr>
-        <w:t xml:space="preserve"> </w:t>
-      </w:r>
-      <w:r>
-        <w:rPr>
-          <w:sz w:val="16"/>
-          <w:lang w:val="en-US"/>
-        </w:rPr>
-        <w:t>«</w:t>
-      </w:r>
-      <w:r>
-        <w:rPr>
-          <w:sz w:val="16"/>
-          <w:lang w:val="en-US"/>
-        </w:rPr>
-        <w:t>Street</w:t>
-      </w:r>
-      <w:r>
-        <w:rPr>
-          <w:sz w:val="16"/>
-          <w:lang w:val="en-US"/>
-        </w:rPr>
-        <w:t>»</w:t>
-      </w:r>
-      <w:r>
-        <w:rPr>
-          <w:sz w:val="16"/>
-          <w:lang w:val="en-US"/>
-        </w:rPr>
-        <w:t xml:space="preserve"> </w:t>
-      </w:r>
-      <w:r>
-        <w:rPr>
-          <w:sz w:val="16"/>
-          <w:lang w:val="en-US"/>
-        </w:rPr>
-        <w:t>«</w:t>
-      </w:r>
+      <w:proofErr w:type="spellStart"/>
       <w:r>
         <w:rPr>
           <w:sz w:val="16"/>
@@ -144,6 +138,7 @@
         </w:rPr>
         <w:t>HouseNumber</w:t>
       </w:r>
+      <w:proofErr w:type="spellEnd"/>
       <w:r>
         <w:rPr>
           <w:sz w:val="16"/>
@@ -158,6 +153,7 @@
         <w:ind w:left="976" w:right="8021"/>
         <w:rPr>
           <w:sz w:val="16"/>
+          <w:lang w:val="en-US"/>
         </w:rPr>
       </w:pPr>
       <w:r>
@@ -167,6 +163,7 @@
         </w:rPr>
         <w:t>«</w:t>
       </w:r>
+      <w:proofErr w:type="spellStart"/>
       <w:r>
         <w:rPr>
           <w:sz w:val="16"/>
@@ -181,6 +178,7 @@
         </w:rPr>
         <w:t>e</w:t>
       </w:r>
+      <w:proofErr w:type="spellEnd"/>
       <w:r>
         <w:rPr>
           <w:sz w:val="16"/>
@@ -191,18 +189,28 @@
       <w:r>
         <w:rPr>
           <w:sz w:val="16"/>
+          <w:lang w:val="en-US"/>
+        </w:rPr>
+        <w:t xml:space="preserve"> </w:t>
+      </w:r>
+      <w:r>
+        <w:rPr>
+          <w:sz w:val="16"/>
+          <w:lang w:val="en-US"/>
         </w:rPr>
         <w:t>«</w:t>
       </w:r>
       <w:r>
         <w:rPr>
           <w:sz w:val="16"/>
+          <w:lang w:val="en-US"/>
         </w:rPr>
         <w:t>City</w:t>
       </w:r>
       <w:r>
         <w:rPr>
           <w:sz w:val="16"/>
+          <w:lang w:val="en-US"/>
         </w:rPr>
         <w:t>»</w:t>
       </w:r>
@@ -300,14 +308,26 @@
         <w:rPr>
           <w:b/>
           <w:sz w:val="12"/>
-        </w:rPr>
-      </w:pPr>
+          <w:lang w:val="en-US"/>
+        </w:rPr>
+      </w:pPr>
+      <w:proofErr w:type="spellStart"/>
       <w:r>
         <w:rPr>
           <w:b/>
           <w:sz w:val="12"/>
-        </w:rPr>
-        <w:t>Verkauf an:</w:t>
+          <w:lang w:val="en-US"/>
+        </w:rPr>
+        <w:t>Verkauf</w:t>
+      </w:r>
+      <w:proofErr w:type="spellEnd"/>
+      <w:r>
+        <w:rPr>
+          <w:b/>
+          <w:sz w:val="12"/>
+          <w:lang w:val="en-US"/>
+        </w:rPr>
+        <w:t xml:space="preserve"> an:</w:t>
       </w:r>
     </w:p>
     <w:p>
@@ -324,7 +344,23 @@
           <w:sz w:val="16"/>
           <w:lang w:val="en-US"/>
         </w:rPr>
-        <w:t xml:space="preserve">«Name» «Lastname» </w:t>
+        <w:t>«Name» «</w:t>
+      </w:r>
+      <w:proofErr w:type="spellStart"/>
+      <w:r>
+        <w:rPr>
+          <w:sz w:val="16"/>
+          <w:lang w:val="en-US"/>
+        </w:rPr>
+        <w:t>Lastname</w:t>
+      </w:r>
+      <w:proofErr w:type="spellEnd"/>
+      <w:r>
+        <w:rPr>
+          <w:sz w:val="16"/>
+          <w:lang w:val="en-US"/>
+        </w:rPr>
+        <w:t xml:space="preserve">» </w:t>
       </w:r>
     </w:p>
     <w:p>
@@ -341,7 +377,23 @@
           <w:sz w:val="16"/>
           <w:lang w:val="en-US"/>
         </w:rPr>
-        <w:t>«Street» «HouseNumber»</w:t>
+        <w:t>«Street» «</w:t>
+      </w:r>
+      <w:proofErr w:type="spellStart"/>
+      <w:r>
+        <w:rPr>
+          <w:sz w:val="16"/>
+          <w:lang w:val="en-US"/>
+        </w:rPr>
+        <w:t>HouseNumber</w:t>
+      </w:r>
+      <w:proofErr w:type="spellEnd"/>
+      <w:r>
+        <w:rPr>
+          <w:sz w:val="16"/>
+          <w:lang w:val="en-US"/>
+        </w:rPr>
+        <w:t>»</w:t>
       </w:r>
     </w:p>
     <w:p>
@@ -353,12 +405,23 @@
           <w:lang w:val="en-US"/>
         </w:rPr>
       </w:pPr>
-      <w:r>
-        <w:rPr>
-          <w:sz w:val="16"/>
-          <w:lang w:val="en-US"/>
-        </w:rPr>
-        <w:t>«PostalCod</w:t>
+      <w:bookmarkStart w:id="0" w:name="_Hlk90033295"/>
+      <w:bookmarkStart w:id="1" w:name="_Hlk90033319"/>
+      <w:r>
+        <w:rPr>
+          <w:sz w:val="16"/>
+          <w:lang w:val="en-US"/>
+        </w:rPr>
+        <w:t>«</w:t>
+      </w:r>
+      <w:bookmarkEnd w:id="1"/>
+      <w:proofErr w:type="spellStart"/>
+      <w:r>
+        <w:rPr>
+          <w:sz w:val="16"/>
+          <w:lang w:val="en-US"/>
+        </w:rPr>
+        <w:t>PostalCod</w:t>
       </w:r>
       <w:r>
         <w:rPr>
@@ -367,6 +430,7 @@
         </w:rPr>
         <w:t>e</w:t>
       </w:r>
+      <w:proofErr w:type="spellEnd"/>
       <w:r>
         <w:rPr>
           <w:sz w:val="16"/>
@@ -379,8 +443,24 @@
           <w:sz w:val="16"/>
           <w:lang w:val="en-US"/>
         </w:rPr>
-        <w:t>«City»</w:t>
-      </w:r>
+        <w:t xml:space="preserve"> </w:t>
+      </w:r>
+      <w:r>
+        <w:rPr>
+          <w:sz w:val="16"/>
+          <w:lang w:val="en-US"/>
+        </w:rPr>
+        <w:t>«City</w:t>
+      </w:r>
+      <w:bookmarkStart w:id="2" w:name="_Hlk90033351"/>
+      <w:r>
+        <w:rPr>
+          <w:sz w:val="16"/>
+          <w:lang w:val="en-US"/>
+        </w:rPr>
+        <w:t>»</w:t>
+      </w:r>
+      <w:bookmarkEnd w:id="2"/>
     </w:p>
     <w:p>
       <w:pPr>
@@ -391,6 +471,8 @@
           <w:lang w:val="en-US"/>
         </w:rPr>
       </w:pPr>
+      <w:bookmarkStart w:id="3" w:name="_Hlk90033416"/>
+      <w:bookmarkEnd w:id="0"/>
       <w:r>
         <w:rPr>
           <w:sz w:val="16"/>
@@ -398,6 +480,7 @@
         </w:rPr>
         <w:t>«</w:t>
       </w:r>
+      <w:bookmarkEnd w:id="3"/>
       <w:r>
         <w:rPr>
           <w:sz w:val="16"/>
@@ -419,6 +502,7 @@
         <w:spacing w:before="1"/>
         <w:rPr>
           <w:sz w:val="14"/>
+          <w:lang w:val="en-US"/>
         </w:rPr>
       </w:pPr>
       <w:r>
@@ -433,6 +517,7 @@
       <w:pPr>
         <w:rPr>
           <w:sz w:val="14"/>
+          <w:lang w:val="en-US"/>
         </w:rPr>
         <w:sectPr>
           <w:headerReference w:type="default" r:id="rId6"/>
@@ -450,6 +535,7 @@
         <w:pStyle w:val="Textkrper"/>
         <w:rPr>
           <w:sz w:val="12"/>
+          <w:lang w:val="en-US"/>
         </w:rPr>
       </w:pPr>
     </w:p>
@@ -459,6 +545,7 @@
         <w:spacing w:before="9"/>
         <w:rPr>
           <w:sz w:val="12"/>
+          <w:lang w:val="en-US"/>
         </w:rPr>
       </w:pPr>
     </w:p>
@@ -468,14 +555,26 @@
         <w:rPr>
           <w:b/>
           <w:sz w:val="12"/>
-        </w:rPr>
-      </w:pPr>
+          <w:lang w:val="en-US"/>
+        </w:rPr>
+      </w:pPr>
+      <w:proofErr w:type="spellStart"/>
       <w:r>
         <w:rPr>
           <w:b/>
           <w:sz w:val="12"/>
-        </w:rPr>
-        <w:t>Versand an:</w:t>
+          <w:lang w:val="en-US"/>
+        </w:rPr>
+        <w:t>Versand</w:t>
+      </w:r>
+      <w:proofErr w:type="spellEnd"/>
+      <w:r>
+        <w:rPr>
+          <w:b/>
+          <w:sz w:val="12"/>
+          <w:lang w:val="en-US"/>
+        </w:rPr>
+        <w:t xml:space="preserve"> an:</w:t>
       </w:r>
     </w:p>
     <w:p>
@@ -484,13 +583,40 @@
         <w:ind w:left="544" w:right="-562"/>
         <w:rPr>
           <w:sz w:val="16"/>
-        </w:rPr>
-      </w:pPr>
-      <w:r>
-        <w:rPr>
-          <w:sz w:val="16"/>
-        </w:rPr>
-        <w:t xml:space="preserve">«Name» «Lastname» </w:t>
+          <w:lang w:val="en-US"/>
+        </w:rPr>
+      </w:pPr>
+      <w:bookmarkStart w:id="4" w:name="_Hlk90033855"/>
+      <w:r>
+        <w:rPr>
+          <w:sz w:val="16"/>
+          <w:lang w:val="en-US"/>
+        </w:rPr>
+        <w:t>«</w:t>
+      </w:r>
+      <w:bookmarkEnd w:id="4"/>
+      <w:r>
+        <w:rPr>
+          <w:sz w:val="16"/>
+          <w:lang w:val="en-US"/>
+        </w:rPr>
+        <w:t>Name» «</w:t>
+      </w:r>
+      <w:proofErr w:type="spellStart"/>
+      <w:r>
+        <w:rPr>
+          <w:sz w:val="16"/>
+          <w:lang w:val="en-US"/>
+        </w:rPr>
+        <w:t>Lastname</w:t>
+      </w:r>
+      <w:proofErr w:type="spellEnd"/>
+      <w:r>
+        <w:rPr>
+          <w:sz w:val="16"/>
+          <w:lang w:val="en-US"/>
+        </w:rPr>
+        <w:t xml:space="preserve">» </w:t>
       </w:r>
     </w:p>
     <w:p>
@@ -514,6 +640,29 @@
           <w:sz w:val="16"/>
           <w:lang w:val="en-US"/>
         </w:rPr>
+        <w:t xml:space="preserve"> «Name» «</w:t>
+      </w:r>
+      <w:proofErr w:type="spellStart"/>
+      <w:r>
+        <w:rPr>
+          <w:sz w:val="16"/>
+          <w:lang w:val="en-US"/>
+        </w:rPr>
+        <w:t>Lastname</w:t>
+      </w:r>
+      <w:proofErr w:type="spellEnd"/>
+      <w:r>
+        <w:rPr>
+          <w:sz w:val="16"/>
+          <w:lang w:val="en-US"/>
+        </w:rPr>
+        <w:t>»</w:t>
+      </w:r>
+      <w:r>
+        <w:rPr>
+          <w:sz w:val="16"/>
+          <w:lang w:val="en-US"/>
+        </w:rPr>
         <w:t xml:space="preserve"> </w:t>
       </w:r>
       <w:r>
@@ -521,7 +670,7 @@
           <w:sz w:val="16"/>
           <w:lang w:val="en-US"/>
         </w:rPr>
-        <w:t>«Name» «Lastname»</w:t>
+        <w:t>«Street»</w:t>
       </w:r>
       <w:r>
         <w:rPr>
@@ -537,34 +686,7 @@
         </w:rPr>
         <w:t>«</w:t>
       </w:r>
-      <w:r>
-        <w:rPr>
-          <w:sz w:val="16"/>
-          <w:lang w:val="en-US"/>
-        </w:rPr>
-        <w:t>Street</w:t>
-      </w:r>
-      <w:r>
-        <w:rPr>
-          <w:sz w:val="16"/>
-          <w:lang w:val="en-US"/>
-        </w:rPr>
-        <w:t>»</w:t>
-      </w:r>
-      <w:r>
-        <w:rPr>
-          <w:sz w:val="16"/>
-          <w:lang w:val="en-US"/>
-        </w:rPr>
-        <w:t xml:space="preserve"> </w:t>
-      </w:r>
-      <w:r>
-        <w:rPr>
-          <w:sz w:val="16"/>
-          <w:lang w:val="en-US"/>
-        </w:rPr>
-        <w:t>«</w:t>
-      </w:r>
+      <w:proofErr w:type="spellStart"/>
       <w:r>
         <w:rPr>
           <w:sz w:val="16"/>
@@ -579,6 +701,7 @@
         </w:rPr>
         <w:t>ouseNumber</w:t>
       </w:r>
+      <w:proofErr w:type="spellEnd"/>
       <w:r>
         <w:rPr>
           <w:sz w:val="16"/>
@@ -603,6 +726,7 @@
         </w:rPr>
         <w:t>«</w:t>
       </w:r>
+      <w:proofErr w:type="spellStart"/>
       <w:r>
         <w:rPr>
           <w:sz w:val="16"/>
@@ -610,6 +734,7 @@
         </w:rPr>
         <w:t>PostalCode</w:t>
       </w:r>
+      <w:proofErr w:type="spellEnd"/>
       <w:r>
         <w:rPr>
           <w:sz w:val="16"/>
@@ -711,9 +836,6 @@
         </w:rPr>
       </w:pPr>
       <w:r>
-        <w:rPr>
-          <w:lang w:val="en-US"/>
-        </w:rPr>
         <w:br w:type="column"/>
       </w:r>
       <w:r>
@@ -837,7 +959,7 @@
             <v:stroke joinstyle="miter"/>
             <v:path gradientshapeok="t" o:connecttype="rect"/>
           </v:shapetype>
-          <v:shape id="_x0000_s2053" type="#_x0000_t202" style="width:538.6pt;height:17pt;mso-left-percent:-10001;mso-top-percent:-10001;mso-position-horizontal:absolute;mso-position-horizontal-relative:char;mso-position-vertical:absolute;mso-position-vertical-relative:line;mso-left-percent:-10001;mso-top-percent:-10001" fillcolor="#e5e5e5" strokeweight=".5pt">
+          <v:shape id="_x0000_s2056" type="#_x0000_t202" style="width:538.6pt;height:17pt;mso-left-percent:-10001;mso-top-percent:-10001;mso-position-horizontal:absolute;mso-position-horizontal-relative:char;mso-position-vertical:absolute;mso-position-vertical-relative:line;mso-left-percent:-10001;mso-top-percent:-10001" fillcolor="#e5e5e5" strokeweight=".5pt">
             <v:textbox inset="0,0,0,0">
               <w:txbxContent>
                 <w:p>
@@ -985,6 +1107,7 @@
         </w:rPr>
         <w:t>«</w:t>
       </w:r>
+      <w:proofErr w:type="spellStart"/>
       <w:r>
         <w:rPr>
           <w:sz w:val="16"/>
@@ -992,6 +1115,7 @@
         </w:rPr>
         <w:t>PNr</w:t>
       </w:r>
+      <w:proofErr w:type="spellEnd"/>
       <w:r>
         <w:rPr>
           <w:sz w:val="16"/>
@@ -1118,7 +1242,21 @@
         <w:rPr>
           <w:sz w:val="16"/>
         </w:rPr>
-        <w:t>HS. No: 8471300000</w:t>
+        <w:t xml:space="preserve">HS. </w:t>
+      </w:r>
+      <w:proofErr w:type="spellStart"/>
+      <w:r>
+        <w:rPr>
+          <w:sz w:val="16"/>
+        </w:rPr>
+        <w:t>No</w:t>
+      </w:r>
+      <w:proofErr w:type="spellEnd"/>
+      <w:r>
+        <w:rPr>
+          <w:sz w:val="16"/>
+        </w:rPr>
+        <w:t>: 8471300000</w:t>
       </w:r>
     </w:p>
     <w:p>
@@ -1141,12 +1279,14 @@
         </w:rPr>
         <w:t>«</w:t>
       </w:r>
+      <w:proofErr w:type="spellStart"/>
       <w:r>
         <w:rPr>
           <w:sz w:val="16"/>
         </w:rPr>
         <w:t>LSNr</w:t>
       </w:r>
+      <w:proofErr w:type="spellEnd"/>
       <w:r>
         <w:rPr>
           <w:sz w:val="16"/>
@@ -1171,12 +1311,14 @@
         </w:rPr>
         <w:t>«</w:t>
       </w:r>
+      <w:proofErr w:type="spellStart"/>
       <w:r>
         <w:rPr>
           <w:sz w:val="16"/>
         </w:rPr>
         <w:t>DeliveryDate</w:t>
       </w:r>
+      <w:proofErr w:type="spellEnd"/>
       <w:r>
         <w:rPr>
           <w:sz w:val="16"/>
@@ -1190,11 +1332,13 @@
         <w:ind w:left="2493" w:right="4818"/>
         <w:rPr>
           <w:sz w:val="16"/>
-        </w:rPr>
-      </w:pPr>
-      <w:r>
-        <w:rPr>
-          <w:sz w:val="16"/>
+          <w:lang w:val="en-US"/>
+        </w:rPr>
+      </w:pPr>
+      <w:r>
+        <w:rPr>
+          <w:sz w:val="16"/>
+          <w:lang w:val="en-US"/>
         </w:rPr>
         <w:t xml:space="preserve">Pack-ID: </w:t>
       </w:r>
@@ -1205,6 +1349,7 @@
         </w:rPr>
         <w:t>«</w:t>
       </w:r>
+      <w:proofErr w:type="spellStart"/>
       <w:r>
         <w:rPr>
           <w:sz w:val="16"/>
@@ -1212,6 +1357,7 @@
         </w:rPr>
         <w:t>PackID</w:t>
       </w:r>
+      <w:proofErr w:type="spellEnd"/>
       <w:r>
         <w:rPr>
           <w:sz w:val="16"/>
@@ -1226,13 +1372,24 @@
         <w:ind w:left="2493"/>
         <w:rPr>
           <w:sz w:val="16"/>
-        </w:rPr>
-      </w:pPr>
-      <w:r>
-        <w:rPr>
-          <w:sz w:val="16"/>
-        </w:rPr>
-        <w:t>Seriennummer:</w:t>
+          <w:lang w:val="en-US"/>
+        </w:rPr>
+      </w:pPr>
+      <w:proofErr w:type="spellStart"/>
+      <w:r>
+        <w:rPr>
+          <w:sz w:val="16"/>
+          <w:lang w:val="en-US"/>
+        </w:rPr>
+        <w:t>Seriennummer</w:t>
+      </w:r>
+      <w:proofErr w:type="spellEnd"/>
+      <w:r>
+        <w:rPr>
+          <w:sz w:val="16"/>
+          <w:lang w:val="en-US"/>
+        </w:rPr>
+        <w:t>:</w:t>
       </w:r>
     </w:p>
     <w:p>
@@ -1241,6 +1398,7 @@
         <w:ind w:left="2493"/>
         <w:rPr>
           <w:sz w:val="16"/>
+          <w:lang w:val="en-US"/>
         </w:rPr>
       </w:pPr>
       <w:r>
@@ -1250,6 +1408,7 @@
         </w:rPr>
         <w:t>«</w:t>
       </w:r>
+      <w:proofErr w:type="spellStart"/>
       <w:r>
         <w:rPr>
           <w:sz w:val="16"/>
@@ -1257,6 +1416,7 @@
         </w:rPr>
         <w:t>SerialNr</w:t>
       </w:r>
+      <w:proofErr w:type="spellEnd"/>
       <w:r>
         <w:rPr>
           <w:sz w:val="16"/>
@@ -1281,19 +1441,7 @@
         <w:rPr>
           <w:sz w:val="16"/>
         </w:rPr>
-        <w:t>«</w:t>
-      </w:r>
-      <w:r>
-        <w:rPr>
-          <w:sz w:val="16"/>
-        </w:rPr>
-        <w:t>n</w:t>
-      </w:r>
-      <w:r>
-        <w:rPr>
-          <w:sz w:val="16"/>
-        </w:rPr>
-        <w:t>»</w:t>
+        <w:t>«n»</w:t>
       </w:r>
       <w:r>
         <w:rPr>
@@ -1366,13 +1514,7 @@
               <w:rPr>
                 <w:sz w:val="16"/>
               </w:rPr>
-              <w:t>Versandko</w:t>
-            </w:r>
-            <w:r>
-              <w:rPr>
-                <w:sz w:val="16"/>
-              </w:rPr>
-              <w:t>sten exkl. MwSt.</w:t>
+              <w:t>Versandkosten exkl. MwSt.</w:t>
             </w:r>
           </w:p>
         </w:tc>
@@ -1550,7 +1692,21 @@
               <w:rPr>
                 <w:sz w:val="20"/>
               </w:rPr>
-              <w:t>DE 19% USt.</w:t>
+              <w:t xml:space="preserve">DE 19% </w:t>
+            </w:r>
+            <w:proofErr w:type="spellStart"/>
+            <w:r>
+              <w:rPr>
+                <w:sz w:val="20"/>
+              </w:rPr>
+              <w:t>USt</w:t>
+            </w:r>
+            <w:proofErr w:type="spellEnd"/>
+            <w:r>
+              <w:rPr>
+                <w:sz w:val="20"/>
+              </w:rPr>
+              <w:t>.</w:t>
             </w:r>
           </w:p>
         </w:tc>
@@ -1813,12 +1969,21 @@
                             <w:sz w:val="16"/>
                           </w:rPr>
                         </w:pPr>
+                        <w:proofErr w:type="gramStart"/>
                         <w:r>
                           <w:rPr>
                             <w:b/>
                             <w:sz w:val="16"/>
                           </w:rPr>
-                          <w:t>HP Auftragsnummer: Web Auftragsnummer:</w:t>
+                          <w:t>HP Auftragsnummer</w:t>
+                        </w:r>
+                        <w:proofErr w:type="gramEnd"/>
+                        <w:r>
+                          <w:rPr>
+                            <w:b/>
+                            <w:sz w:val="16"/>
+                          </w:rPr>
+                          <w:t>: Web Auftragsnummer:</w:t>
                         </w:r>
                       </w:p>
                     </w:tc>
@@ -1880,12 +2045,14 @@
                           </w:rPr>
                           <w:t>«</w:t>
                         </w:r>
+                        <w:proofErr w:type="spellStart"/>
                         <w:r>
                           <w:rPr>
                             <w:sz w:val="16"/>
                           </w:rPr>
                           <w:t>HPOrderNumber</w:t>
                         </w:r>
+                        <w:proofErr w:type="spellEnd"/>
                         <w:r>
                           <w:rPr>
                             <w:sz w:val="16"/>
@@ -1908,12 +2075,14 @@
                           </w:rPr>
                           <w:t>«</w:t>
                         </w:r>
+                        <w:proofErr w:type="spellStart"/>
                         <w:r>
                           <w:rPr>
                             <w:sz w:val="16"/>
                           </w:rPr>
                           <w:t>CustomerOrderNumber</w:t>
                         </w:r>
+                        <w:proofErr w:type="spellEnd"/>
                         <w:r>
                           <w:rPr>
                             <w:sz w:val="16"/>
@@ -1979,12 +2148,14 @@
                           </w:rPr>
                           <w:t>«</w:t>
                         </w:r>
+                        <w:proofErr w:type="spellStart"/>
                         <w:r>
                           <w:rPr>
                             <w:sz w:val="16"/>
                           </w:rPr>
                           <w:t>CustomerOrderNumber</w:t>
                         </w:r>
+                        <w:proofErr w:type="spellEnd"/>
                         <w:r>
                           <w:rPr>
                             <w:sz w:val="16"/>
@@ -2048,18 +2219,14 @@
                           </w:rPr>
                           <w:t>«</w:t>
                         </w:r>
+                        <w:proofErr w:type="spellStart"/>
                         <w:r>
                           <w:rPr>
                             <w:sz w:val="16"/>
                           </w:rPr>
-                          <w:t>CustomerOrder</w:t>
+                          <w:t>CustomerOrderDate</w:t>
                         </w:r>
-                        <w:r>
-                          <w:rPr>
-                            <w:sz w:val="16"/>
-                          </w:rPr>
-                          <w:t>Date</w:t>
-                        </w:r>
+                        <w:proofErr w:type="spellEnd"/>
                         <w:r>
                           <w:rPr>
                             <w:sz w:val="16"/>
@@ -2123,12 +2290,14 @@
                           </w:rPr>
                           <w:t>«</w:t>
                         </w:r>
+                        <w:proofErr w:type="spellStart"/>
                         <w:r>
                           <w:rPr>
                             <w:sz w:val="16"/>
                           </w:rPr>
                           <w:t>CustomerNumber</w:t>
                         </w:r>
+                        <w:proofErr w:type="spellEnd"/>
                         <w:r>
                           <w:rPr>
                             <w:sz w:val="16"/>
@@ -2486,12 +2655,21 @@
                             <w:sz w:val="16"/>
                           </w:rPr>
                         </w:pPr>
+                        <w:proofErr w:type="spellStart"/>
                         <w:r>
                           <w:rPr>
                             <w:b/>
                             <w:sz w:val="16"/>
                           </w:rPr>
-                          <w:t>e-mail:</w:t>
+                          <w:t>e-mail</w:t>
+                        </w:r>
+                        <w:proofErr w:type="spellEnd"/>
+                        <w:r>
+                          <w:rPr>
+                            <w:b/>
+                            <w:sz w:val="16"/>
+                          </w:rPr>
+                          <w:t>:</w:t>
                         </w:r>
                       </w:p>
                     </w:tc>
@@ -2619,12 +2797,14 @@
                     </w:rPr>
                     <w:t>«</w:t>
                   </w:r>
+                  <w:proofErr w:type="spellStart"/>
                   <w:r>
                     <w:rPr>
                       <w:sz w:val="16"/>
                     </w:rPr>
                     <w:t>CustomerOrderNumber</w:t>
                   </w:r>
+                  <w:proofErr w:type="spellEnd"/>
                   <w:r>
                     <w:rPr>
                       <w:sz w:val="16"/>
@@ -2643,6 +2823,7 @@
                       <w:sz w:val="16"/>
                     </w:rPr>
                   </w:pPr>
+                  <w:proofErr w:type="gramStart"/>
                   <w:r>
                     <w:rPr>
                       <w:b/>
@@ -2663,7 +2844,15 @@
                       <w:b/>
                       <w:sz w:val="16"/>
                     </w:rPr>
-                    <w:t>Auftragsnummer:</w:t>
+                    <w:t>Auftragsnummer</w:t>
+                  </w:r>
+                  <w:proofErr w:type="gramEnd"/>
+                  <w:r>
+                    <w:rPr>
+                      <w:b/>
+                      <w:sz w:val="16"/>
+                    </w:rPr>
+                    <w:t>:</w:t>
                   </w:r>
                   <w:r>
                     <w:rPr>
@@ -2679,12 +2868,14 @@
                     </w:rPr>
                     <w:t>«</w:t>
                   </w:r>
+                  <w:proofErr w:type="spellStart"/>
                   <w:r>
                     <w:rPr>
                       <w:sz w:val="16"/>
                     </w:rPr>
                     <w:t>HPOrderNumber</w:t>
                   </w:r>
+                  <w:proofErr w:type="spellEnd"/>
                   <w:r>
                     <w:rPr>
                       <w:sz w:val="16"/>
@@ -2740,8 +2931,8 @@
       </w:pPr>
       <w:r>
         <w:pict w14:anchorId="62BF3645">
-          <v:shape id="_x0000_s2050" type="#_x0000_t202" style="width:538.6pt;height:17pt;mso-left-percent:-10001;mso-top-percent:-10001;mso-position-horizontal:absolute;mso-position-horizontal-relative:char;mso-position-vertical:absolute;mso-position-vertical-relative:line;mso-left-percent:-10001;mso-top-percent:-10001" fillcolor="#e5e5e5" strokeweight=".5pt">
-            <v:textbox style="mso-next-textbox:#_x0000_s2050" inset="0,0,0,0">
+          <v:shape id="_x0000_s2055" type="#_x0000_t202" style="width:538.6pt;height:17pt;mso-left-percent:-10001;mso-top-percent:-10001;mso-position-horizontal:absolute;mso-position-horizontal-relative:char;mso-position-vertical:absolute;mso-position-vertical-relative:line;mso-left-percent:-10001;mso-top-percent:-10001" fillcolor="#e5e5e5" strokeweight=".5pt">
+            <v:textbox style="mso-next-textbox:#_x0000_s2055" inset="0,0,0,0">
               <w:txbxContent>
                 <w:p>
                   <w:pPr>
@@ -2861,19 +3052,7 @@
         <w:rPr>
           <w:lang w:val="en-US"/>
         </w:rPr>
-        <w:t>Exporters and import</w:t>
-      </w:r>
-      <w:r>
-        <w:rPr>
-          <w:lang w:val="en-US"/>
-        </w:rPr>
-        <w:t>ers are responsible for their compliance with trade laws and regulations. HP provides export and tariff classification annotations for informational purposes only. HP partners are legally responsible for the accuracy of such information filed with regulato</w:t>
-      </w:r>
-      <w:r>
-        <w:rPr>
-          <w:lang w:val="en-US"/>
-        </w:rPr>
-        <w:t>ry authorities. We advise you to consult your legal counsel and the appropriate government authorities to ensure</w:t>
+        <w:t>Exporters and importers are responsible for their compliance with trade laws and regulations. HP provides export and tariff classification annotations for informational purposes only. HP partners are legally responsible for the accuracy of such information filed with regulatory authorities. We advise you to consult your legal counsel and the appropriate government authorities to ensure</w:t>
       </w:r>
       <w:r>
         <w:rPr>
@@ -3016,13 +3195,7 @@
         <w:rPr>
           <w:lang w:val="en-US"/>
         </w:rPr>
-        <w:t>coun</w:t>
-      </w:r>
-      <w:r>
-        <w:rPr>
-          <w:lang w:val="en-US"/>
-        </w:rPr>
-        <w:t>try of ultimate destination for use by the ultimate consignee</w:t>
+        <w:t>country of ultimate destination for use by the ultimate consignee</w:t>
       </w:r>
       <w:r>
         <w:rPr>
@@ -3068,13 +3241,7 @@
         <w:rPr>
           <w:lang w:val="en-US"/>
         </w:rPr>
-        <w:t>or otherwise disposed of, to any other country or to any person other than the authorized ultimate consignee or end-user(s)</w:t>
-      </w:r>
-      <w:r>
-        <w:rPr>
-          <w:lang w:val="en-US"/>
-        </w:rPr>
-        <w:t>, either in their original form or after being incorporated into other items, without</w:t>
+        <w:t>or otherwise disposed of, to any other country or to any person other than the authorized ultimate consignee or end-user(s), either in their original form or after being incorporated into other items, without</w:t>
       </w:r>
     </w:p>
     <w:p>
@@ -3106,13 +3273,7 @@
         <w:rPr>
           <w:lang w:val="en-US"/>
         </w:rPr>
-        <w:t>E.U. &amp; other national governments, or as otherwise authorized by U.S., E.U., or other national gove</w:t>
-      </w:r>
-      <w:r>
-        <w:rPr>
-          <w:lang w:val="en-US"/>
-        </w:rPr>
-        <w:t>rnment law and regulations</w:t>
+        <w:t>E.U. &amp; other national governments, or as otherwise authorized by U.S., E.U., or other national government law and regulations</w:t>
       </w:r>
     </w:p>
     <w:p>
@@ -3220,7 +3381,23 @@
                     <w:b/>
                     <w:sz w:val="12"/>
                   </w:rPr>
-                  <w:t>HP Deutschland GmbH Schickardstr. 32</w:t>
+                  <w:t xml:space="preserve">HP Deutschland GmbH </w:t>
+                </w:r>
+                <w:proofErr w:type="spellStart"/>
+                <w:r>
+                  <w:rPr>
+                    <w:b/>
+                    <w:sz w:val="12"/>
+                  </w:rPr>
+                  <w:t>Schickardstr</w:t>
+                </w:r>
+                <w:proofErr w:type="spellEnd"/>
+                <w:r>
+                  <w:rPr>
+                    <w:b/>
+                    <w:sz w:val="12"/>
+                  </w:rPr>
+                  <w:t>. 32</w:t>
                 </w:r>
               </w:p>
               <w:p>
@@ -3382,6 +3559,7 @@
                   </w:rPr>
                   <w:t>«</w:t>
                 </w:r>
+                <w:proofErr w:type="spellStart"/>
                 <w:r>
                   <w:rPr>
                     <w:b/>
@@ -3389,6 +3567,7 @@
                   </w:rPr>
                   <w:t>InvoiceNumber</w:t>
                 </w:r>
+                <w:proofErr w:type="spellEnd"/>
                 <w:r>
                   <w:t xml:space="preserve"> </w:t>
                 </w:r>
@@ -3407,6 +3586,7 @@
                   </w:rPr>
                   <w:t>«</w:t>
                 </w:r>
+                <w:proofErr w:type="spellStart"/>
                 <w:r>
                   <w:rPr>
                     <w:sz w:val="16"/>
@@ -3419,6 +3599,7 @@
                   </w:rPr>
                   <w:t>Date</w:t>
                 </w:r>
+                <w:proofErr w:type="spellEnd"/>
                 <w:r>
                   <w:rPr>
                     <w:sz w:val="16"/>

</xml_diff>

<commit_message>
invoice data, generator, template
</commit_message>
<xml_diff>
--- a/HP/invoice_hp.docx
+++ b/HP/invoice_hp.docx
@@ -63,14 +63,36 @@
           <w:sz w:val="16"/>
           <w:lang w:val="en-US"/>
         </w:rPr>
-        <w:t>«Name</w:t>
-      </w:r>
-      <w:r>
-        <w:rPr>
-          <w:sz w:val="16"/>
-          <w:lang w:val="en-US"/>
-        </w:rPr>
-        <w:t>»</w:t>
+        <w:fldChar w:fldCharType="begin"/>
+      </w:r>
+      <w:r>
+        <w:rPr>
+          <w:sz w:val="16"/>
+          <w:lang w:val="en-US"/>
+        </w:rPr>
+        <w:instrText xml:space="preserve"> MERGEFIELD  Name  \* MERGEFORMAT </w:instrText>
+      </w:r>
+      <w:r>
+        <w:rPr>
+          <w:sz w:val="16"/>
+          <w:lang w:val="en-US"/>
+        </w:rPr>
+        <w:fldChar w:fldCharType="separate"/>
+      </w:r>
+      <w:r>
+        <w:rPr>
+          <w:noProof/>
+          <w:sz w:val="16"/>
+          <w:lang w:val="en-US"/>
+        </w:rPr>
+        <w:t>«Name»</w:t>
+      </w:r>
+      <w:r>
+        <w:rPr>
+          <w:sz w:val="16"/>
+          <w:lang w:val="en-US"/>
+        </w:rPr>
+        <w:fldChar w:fldCharType="end"/>
       </w:r>
       <w:r>
         <w:rPr>
@@ -84,23 +106,82 @@
           <w:sz w:val="16"/>
           <w:lang w:val="en-US"/>
         </w:rPr>
-        <w:t>«</w:t>
-      </w:r>
-      <w:proofErr w:type="spellStart"/>
-      <w:r>
-        <w:rPr>
-          <w:sz w:val="16"/>
-          <w:lang w:val="en-US"/>
-        </w:rPr>
-        <w:t>Lastname</w:t>
-      </w:r>
-      <w:proofErr w:type="spellEnd"/>
-      <w:r>
-        <w:rPr>
-          <w:sz w:val="16"/>
-          <w:lang w:val="en-US"/>
-        </w:rPr>
-        <w:t>»</w:t>
+        <w:fldChar w:fldCharType="begin"/>
+      </w:r>
+      <w:r>
+        <w:rPr>
+          <w:sz w:val="16"/>
+          <w:lang w:val="en-US"/>
+        </w:rPr>
+        <w:instrText xml:space="preserve"> MERGEFIELD  Lastname  \* MERGEFORMAT </w:instrText>
+      </w:r>
+      <w:r>
+        <w:rPr>
+          <w:sz w:val="16"/>
+          <w:lang w:val="en-US"/>
+        </w:rPr>
+        <w:fldChar w:fldCharType="separate"/>
+      </w:r>
+      <w:r>
+        <w:rPr>
+          <w:noProof/>
+          <w:sz w:val="16"/>
+          <w:lang w:val="en-US"/>
+        </w:rPr>
+        <w:t>«Lastname»</w:t>
+      </w:r>
+      <w:r>
+        <w:rPr>
+          <w:sz w:val="16"/>
+          <w:lang w:val="en-US"/>
+        </w:rPr>
+        <w:fldChar w:fldCharType="end"/>
+      </w:r>
+    </w:p>
+    <w:p>
+      <w:pPr>
+        <w:spacing w:before="7" w:line="235" w:lineRule="auto"/>
+        <w:ind w:left="976" w:right="8021"/>
+        <w:rPr>
+          <w:sz w:val="16"/>
+          <w:lang w:val="en-US"/>
+        </w:rPr>
+      </w:pPr>
+      <w:r>
+        <w:rPr>
+          <w:sz w:val="16"/>
+          <w:lang w:val="en-US"/>
+        </w:rPr>
+        <w:fldChar w:fldCharType="begin"/>
+      </w:r>
+      <w:r>
+        <w:rPr>
+          <w:sz w:val="16"/>
+          <w:lang w:val="en-US"/>
+        </w:rPr>
+        <w:instrText xml:space="preserve"> MERGEFIELD  Street  \* MERGEFORMAT </w:instrText>
+      </w:r>
+      <w:r>
+        <w:rPr>
+          <w:sz w:val="16"/>
+          <w:lang w:val="en-US"/>
+        </w:rPr>
+        <w:fldChar w:fldCharType="separate"/>
+      </w:r>
+      <w:r>
+        <w:rPr>
+          <w:noProof/>
+          <w:sz w:val="16"/>
+          <w:lang w:val="en-US"/>
+        </w:rPr>
+        <w:t>«Street»</w:t>
+      </w:r>
+      <w:r>
+        <w:rPr>
+          <w:sz w:val="16"/>
+          <w:lang w:val="en-US"/>
+        </w:rPr>
+        <w:fldChar w:fldCharType="end"/>
       </w:r>
       <w:r>
         <w:rPr>
@@ -114,37 +195,36 @@
           <w:sz w:val="16"/>
           <w:lang w:val="en-US"/>
         </w:rPr>
-        <w:t>«Street»</w:t>
-      </w:r>
-      <w:r>
-        <w:rPr>
-          <w:sz w:val="16"/>
-          <w:lang w:val="en-US"/>
-        </w:rPr>
-        <w:t xml:space="preserve"> </w:t>
-      </w:r>
-      <w:r>
-        <w:rPr>
-          <w:sz w:val="16"/>
-          <w:lang w:val="en-US"/>
-        </w:rPr>
-        <w:t>«</w:t>
-      </w:r>
-      <w:proofErr w:type="spellStart"/>
-      <w:r>
-        <w:rPr>
-          <w:sz w:val="16"/>
-          <w:lang w:val="en-US"/>
-        </w:rPr>
-        <w:t>HouseNumber</w:t>
-      </w:r>
-      <w:proofErr w:type="spellEnd"/>
-      <w:r>
-        <w:rPr>
-          <w:sz w:val="16"/>
-          <w:lang w:val="en-US"/>
-        </w:rPr>
-        <w:t>»</w:t>
+        <w:fldChar w:fldCharType="begin"/>
+      </w:r>
+      <w:r>
+        <w:rPr>
+          <w:sz w:val="16"/>
+          <w:lang w:val="en-US"/>
+        </w:rPr>
+        <w:instrText xml:space="preserve"> MERGEFIELD  HouseNumber  \* MERGEFORMAT </w:instrText>
+      </w:r>
+      <w:r>
+        <w:rPr>
+          <w:sz w:val="16"/>
+          <w:lang w:val="en-US"/>
+        </w:rPr>
+        <w:fldChar w:fldCharType="separate"/>
+      </w:r>
+      <w:r>
+        <w:rPr>
+          <w:noProof/>
+          <w:sz w:val="16"/>
+          <w:lang w:val="en-US"/>
+        </w:rPr>
+        <w:t>«HouseNumber»</w:t>
+      </w:r>
+      <w:r>
+        <w:rPr>
+          <w:sz w:val="16"/>
+          <w:lang w:val="en-US"/>
+        </w:rPr>
+        <w:fldChar w:fldCharType="end"/>
       </w:r>
     </w:p>
     <w:p>
@@ -161,30 +241,36 @@
           <w:sz w:val="16"/>
           <w:lang w:val="en-US"/>
         </w:rPr>
-        <w:t>«</w:t>
-      </w:r>
-      <w:proofErr w:type="spellStart"/>
-      <w:r>
-        <w:rPr>
-          <w:sz w:val="16"/>
-          <w:lang w:val="en-US"/>
-        </w:rPr>
-        <w:t>PostalCod</w:t>
-      </w:r>
-      <w:r>
-        <w:rPr>
-          <w:sz w:val="16"/>
-          <w:lang w:val="en-US"/>
-        </w:rPr>
-        <w:t>e</w:t>
-      </w:r>
-      <w:proofErr w:type="spellEnd"/>
-      <w:r>
-        <w:rPr>
-          <w:sz w:val="16"/>
-          <w:lang w:val="en-US"/>
-        </w:rPr>
-        <w:t>»</w:t>
+        <w:fldChar w:fldCharType="begin"/>
+      </w:r>
+      <w:r>
+        <w:rPr>
+          <w:sz w:val="16"/>
+          <w:lang w:val="en-US"/>
+        </w:rPr>
+        <w:instrText xml:space="preserve"> MERGEFIELD  PostalCode  \* MERGEFORMAT </w:instrText>
+      </w:r>
+      <w:r>
+        <w:rPr>
+          <w:sz w:val="16"/>
+          <w:lang w:val="en-US"/>
+        </w:rPr>
+        <w:fldChar w:fldCharType="separate"/>
+      </w:r>
+      <w:r>
+        <w:rPr>
+          <w:noProof/>
+          <w:sz w:val="16"/>
+          <w:lang w:val="en-US"/>
+        </w:rPr>
+        <w:t>«PostalCode»</w:t>
+      </w:r>
+      <w:r>
+        <w:rPr>
+          <w:sz w:val="16"/>
+          <w:lang w:val="en-US"/>
+        </w:rPr>
+        <w:fldChar w:fldCharType="end"/>
       </w:r>
       <w:r>
         <w:rPr>
@@ -198,62 +284,88 @@
           <w:sz w:val="16"/>
           <w:lang w:val="en-US"/>
         </w:rPr>
-        <w:t>«</w:t>
-      </w:r>
-      <w:r>
-        <w:rPr>
-          <w:sz w:val="16"/>
-          <w:lang w:val="en-US"/>
-        </w:rPr>
-        <w:t>City</w:t>
-      </w:r>
-      <w:r>
-        <w:rPr>
-          <w:sz w:val="16"/>
-          <w:lang w:val="en-US"/>
-        </w:rPr>
-        <w:t>»</w:t>
-      </w:r>
-    </w:p>
-    <w:p>
-      <w:pPr>
-        <w:spacing w:line="235" w:lineRule="auto"/>
-        <w:ind w:left="976" w:right="8021"/>
-        <w:rPr>
-          <w:sz w:val="16"/>
-          <w:lang w:val="en-US"/>
-        </w:rPr>
-      </w:pPr>
-      <w:r>
-        <w:rPr>
-          <w:sz w:val="16"/>
-          <w:lang w:val="en-US"/>
-        </w:rPr>
-        <w:t>«</w:t>
-      </w:r>
-      <w:r>
-        <w:rPr>
-          <w:sz w:val="16"/>
-          <w:lang w:val="en-US"/>
-        </w:rPr>
-        <w:t>Country</w:t>
-      </w:r>
-      <w:r>
-        <w:rPr>
-          <w:sz w:val="16"/>
-          <w:lang w:val="en-US"/>
-        </w:rPr>
-        <w:t>»</w:t>
+        <w:fldChar w:fldCharType="begin"/>
+      </w:r>
+      <w:r>
+        <w:rPr>
+          <w:sz w:val="16"/>
+          <w:lang w:val="en-US"/>
+        </w:rPr>
+        <w:instrText xml:space="preserve"> MERGEFIELD  City  \* MERGEFORMAT </w:instrText>
+      </w:r>
+      <w:r>
+        <w:rPr>
+          <w:sz w:val="16"/>
+          <w:lang w:val="en-US"/>
+        </w:rPr>
+        <w:fldChar w:fldCharType="separate"/>
+      </w:r>
+      <w:r>
+        <w:rPr>
+          <w:noProof/>
+          <w:sz w:val="16"/>
+          <w:lang w:val="en-US"/>
+        </w:rPr>
+        <w:t>«City»</w:t>
+      </w:r>
+      <w:r>
+        <w:rPr>
+          <w:sz w:val="16"/>
+          <w:lang w:val="en-US"/>
+        </w:rPr>
+        <w:fldChar w:fldCharType="end"/>
       </w:r>
     </w:p>
     <w:p>
       <w:pPr>
         <w:pStyle w:val="Textkrper"/>
+        <w:ind w:left="256" w:firstLine="720"/>
         <w:rPr>
           <w:sz w:val="18"/>
           <w:lang w:val="en-US"/>
         </w:rPr>
       </w:pPr>
+      <w:r>
+        <w:rPr>
+          <w:sz w:val="16"/>
+          <w:szCs w:val="22"/>
+          <w:lang w:val="en-US"/>
+        </w:rPr>
+        <w:fldChar w:fldCharType="begin"/>
+      </w:r>
+      <w:r>
+        <w:rPr>
+          <w:sz w:val="16"/>
+          <w:szCs w:val="22"/>
+          <w:lang w:val="en-US"/>
+        </w:rPr>
+        <w:instrText xml:space="preserve"> MERGEFIELD  Country  \* MERGEFORMAT </w:instrText>
+      </w:r>
+      <w:r>
+        <w:rPr>
+          <w:sz w:val="16"/>
+          <w:szCs w:val="22"/>
+          <w:lang w:val="en-US"/>
+        </w:rPr>
+        <w:fldChar w:fldCharType="separate"/>
+      </w:r>
+      <w:r>
+        <w:rPr>
+          <w:noProof/>
+          <w:sz w:val="16"/>
+          <w:szCs w:val="22"/>
+          <w:lang w:val="en-US"/>
+        </w:rPr>
+        <w:t>«Country»</w:t>
+      </w:r>
+      <w:r>
+        <w:rPr>
+          <w:sz w:val="16"/>
+          <w:szCs w:val="22"/>
+          <w:lang w:val="en-US"/>
+        </w:rPr>
+        <w:fldChar w:fldCharType="end"/>
+      </w:r>
     </w:p>
     <w:p>
       <w:pPr>
@@ -344,23 +456,79 @@
           <w:sz w:val="16"/>
           <w:lang w:val="en-US"/>
         </w:rPr>
-        <w:t>«Name» «</w:t>
-      </w:r>
-      <w:proofErr w:type="spellStart"/>
-      <w:r>
-        <w:rPr>
-          <w:sz w:val="16"/>
-          <w:lang w:val="en-US"/>
-        </w:rPr>
-        <w:t>Lastname</w:t>
-      </w:r>
-      <w:proofErr w:type="spellEnd"/>
-      <w:r>
-        <w:rPr>
-          <w:sz w:val="16"/>
-          <w:lang w:val="en-US"/>
-        </w:rPr>
-        <w:t xml:space="preserve">» </w:t>
+        <w:fldChar w:fldCharType="begin"/>
+      </w:r>
+      <w:r>
+        <w:rPr>
+          <w:sz w:val="16"/>
+          <w:lang w:val="en-US"/>
+        </w:rPr>
+        <w:instrText xml:space="preserve"> MERGEFIELD  Name  \* MERGEFORMAT </w:instrText>
+      </w:r>
+      <w:r>
+        <w:rPr>
+          <w:sz w:val="16"/>
+          <w:lang w:val="en-US"/>
+        </w:rPr>
+        <w:fldChar w:fldCharType="separate"/>
+      </w:r>
+      <w:r>
+        <w:rPr>
+          <w:noProof/>
+          <w:sz w:val="16"/>
+          <w:lang w:val="en-US"/>
+        </w:rPr>
+        <w:t>«Name»</w:t>
+      </w:r>
+      <w:r>
+        <w:rPr>
+          <w:sz w:val="16"/>
+          <w:lang w:val="en-US"/>
+        </w:rPr>
+        <w:fldChar w:fldCharType="end"/>
+      </w:r>
+      <w:r>
+        <w:rPr>
+          <w:sz w:val="16"/>
+          <w:lang w:val="en-US"/>
+        </w:rPr>
+        <w:t xml:space="preserve"> </w:t>
+      </w:r>
+      <w:r>
+        <w:rPr>
+          <w:sz w:val="16"/>
+          <w:lang w:val="en-US"/>
+        </w:rPr>
+        <w:fldChar w:fldCharType="begin"/>
+      </w:r>
+      <w:r>
+        <w:rPr>
+          <w:sz w:val="16"/>
+          <w:lang w:val="en-US"/>
+        </w:rPr>
+        <w:instrText xml:space="preserve"> MERGEFIELD  Lastname  \* MERGEFORMAT </w:instrText>
+      </w:r>
+      <w:r>
+        <w:rPr>
+          <w:sz w:val="16"/>
+          <w:lang w:val="en-US"/>
+        </w:rPr>
+        <w:fldChar w:fldCharType="separate"/>
+      </w:r>
+      <w:r>
+        <w:rPr>
+          <w:noProof/>
+          <w:sz w:val="16"/>
+          <w:lang w:val="en-US"/>
+        </w:rPr>
+        <w:t>«Lastname»</w:t>
+      </w:r>
+      <w:r>
+        <w:rPr>
+          <w:sz w:val="16"/>
+          <w:lang w:val="en-US"/>
+        </w:rPr>
+        <w:fldChar w:fldCharType="end"/>
       </w:r>
     </w:p>
     <w:p>
@@ -377,25 +545,82 @@
           <w:sz w:val="16"/>
           <w:lang w:val="en-US"/>
         </w:rPr>
-        <w:t>«Street» «</w:t>
-      </w:r>
-      <w:proofErr w:type="spellStart"/>
-      <w:r>
-        <w:rPr>
-          <w:sz w:val="16"/>
-          <w:lang w:val="en-US"/>
-        </w:rPr>
-        <w:t>HouseNumber</w:t>
-      </w:r>
-      <w:proofErr w:type="spellEnd"/>
-      <w:r>
-        <w:rPr>
-          <w:sz w:val="16"/>
-          <w:lang w:val="en-US"/>
-        </w:rPr>
-        <w:t>»</w:t>
-      </w:r>
-    </w:p>
+        <w:fldChar w:fldCharType="begin"/>
+      </w:r>
+      <w:r>
+        <w:rPr>
+          <w:sz w:val="16"/>
+          <w:lang w:val="en-US"/>
+        </w:rPr>
+        <w:instrText xml:space="preserve"> MERGEFIELD  Street  \* MERGEFORMAT </w:instrText>
+      </w:r>
+      <w:r>
+        <w:rPr>
+          <w:sz w:val="16"/>
+          <w:lang w:val="en-US"/>
+        </w:rPr>
+        <w:fldChar w:fldCharType="separate"/>
+      </w:r>
+      <w:r>
+        <w:rPr>
+          <w:noProof/>
+          <w:sz w:val="16"/>
+          <w:lang w:val="en-US"/>
+        </w:rPr>
+        <w:t>«Street»</w:t>
+      </w:r>
+      <w:r>
+        <w:rPr>
+          <w:sz w:val="16"/>
+          <w:lang w:val="en-US"/>
+        </w:rPr>
+        <w:fldChar w:fldCharType="end"/>
+      </w:r>
+      <w:r>
+        <w:rPr>
+          <w:sz w:val="16"/>
+          <w:lang w:val="en-US"/>
+        </w:rPr>
+        <w:t xml:space="preserve"> </w:t>
+      </w:r>
+      <w:r>
+        <w:rPr>
+          <w:sz w:val="16"/>
+          <w:lang w:val="en-US"/>
+        </w:rPr>
+        <w:fldChar w:fldCharType="begin"/>
+      </w:r>
+      <w:r>
+        <w:rPr>
+          <w:sz w:val="16"/>
+          <w:lang w:val="en-US"/>
+        </w:rPr>
+        <w:instrText xml:space="preserve"> MERGEFIELD  HouseNumber  \* MERGEFORMAT </w:instrText>
+      </w:r>
+      <w:r>
+        <w:rPr>
+          <w:sz w:val="16"/>
+          <w:lang w:val="en-US"/>
+        </w:rPr>
+        <w:fldChar w:fldCharType="separate"/>
+      </w:r>
+      <w:r>
+        <w:rPr>
+          <w:noProof/>
+          <w:sz w:val="16"/>
+          <w:lang w:val="en-US"/>
+        </w:rPr>
+        <w:t>«HouseNumber»</w:t>
+      </w:r>
+      <w:r>
+        <w:rPr>
+          <w:sz w:val="16"/>
+          <w:lang w:val="en-US"/>
+        </w:rPr>
+        <w:fldChar w:fldCharType="end"/>
+      </w:r>
+    </w:p>
+    <w:bookmarkStart w:id="0" w:name="_Hlk90033295"/>
     <w:p>
       <w:pPr>
         <w:spacing w:line="235" w:lineRule="auto"/>
@@ -405,38 +630,41 @@
           <w:lang w:val="en-US"/>
         </w:rPr>
       </w:pPr>
-      <w:bookmarkStart w:id="0" w:name="_Hlk90033295"/>
-      <w:bookmarkStart w:id="1" w:name="_Hlk90033319"/>
-      <w:r>
-        <w:rPr>
-          <w:sz w:val="16"/>
-          <w:lang w:val="en-US"/>
-        </w:rPr>
-        <w:t>«</w:t>
-      </w:r>
-      <w:bookmarkEnd w:id="1"/>
-      <w:proofErr w:type="spellStart"/>
-      <w:r>
-        <w:rPr>
-          <w:sz w:val="16"/>
-          <w:lang w:val="en-US"/>
-        </w:rPr>
-        <w:t>PostalCod</w:t>
-      </w:r>
-      <w:r>
-        <w:rPr>
-          <w:sz w:val="16"/>
-          <w:lang w:val="en-US"/>
-        </w:rPr>
-        <w:t>e</w:t>
-      </w:r>
-      <w:proofErr w:type="spellEnd"/>
-      <w:r>
-        <w:rPr>
-          <w:sz w:val="16"/>
-          <w:lang w:val="en-US"/>
-        </w:rPr>
-        <w:t>»</w:t>
+      <w:r>
+        <w:rPr>
+          <w:sz w:val="16"/>
+          <w:lang w:val="en-US"/>
+        </w:rPr>
+        <w:fldChar w:fldCharType="begin"/>
+      </w:r>
+      <w:r>
+        <w:rPr>
+          <w:sz w:val="16"/>
+          <w:lang w:val="en-US"/>
+        </w:rPr>
+        <w:instrText xml:space="preserve"> MERGEFIELD  PostalCode  \* MERGEFORMAT </w:instrText>
+      </w:r>
+      <w:r>
+        <w:rPr>
+          <w:sz w:val="16"/>
+          <w:lang w:val="en-US"/>
+        </w:rPr>
+        <w:fldChar w:fldCharType="separate"/>
+      </w:r>
+      <w:r>
+        <w:rPr>
+          <w:noProof/>
+          <w:sz w:val="16"/>
+          <w:lang w:val="en-US"/>
+        </w:rPr>
+        <w:t>«PostalCode»</w:t>
+      </w:r>
+      <w:r>
+        <w:rPr>
+          <w:sz w:val="16"/>
+          <w:lang w:val="en-US"/>
+        </w:rPr>
+        <w:fldChar w:fldCharType="end"/>
       </w:r>
       <w:r>
         <w:rPr>
@@ -450,64 +678,93 @@
           <w:sz w:val="16"/>
           <w:lang w:val="en-US"/>
         </w:rPr>
-        <w:t>«City</w:t>
-      </w:r>
-      <w:bookmarkStart w:id="2" w:name="_Hlk90033351"/>
-      <w:r>
-        <w:rPr>
-          <w:sz w:val="16"/>
-          <w:lang w:val="en-US"/>
-        </w:rPr>
-        <w:t>»</w:t>
-      </w:r>
-      <w:bookmarkEnd w:id="2"/>
-    </w:p>
-    <w:p>
-      <w:pPr>
-        <w:spacing w:line="235" w:lineRule="auto"/>
-        <w:ind w:left="567" w:right="8021"/>
-        <w:rPr>
-          <w:sz w:val="16"/>
-          <w:lang w:val="en-US"/>
-        </w:rPr>
-      </w:pPr>
-      <w:bookmarkStart w:id="3" w:name="_Hlk90033416"/>
-      <w:bookmarkEnd w:id="0"/>
-      <w:r>
-        <w:rPr>
-          <w:sz w:val="16"/>
-          <w:lang w:val="en-US"/>
-        </w:rPr>
-        <w:t>«</w:t>
-      </w:r>
-      <w:bookmarkEnd w:id="3"/>
-      <w:r>
-        <w:rPr>
-          <w:sz w:val="16"/>
-          <w:lang w:val="en-US"/>
-        </w:rPr>
-        <w:t>Country</w:t>
-      </w:r>
-      <w:r>
-        <w:rPr>
-          <w:sz w:val="16"/>
-          <w:lang w:val="en-US"/>
-        </w:rPr>
-        <w:t>»</w:t>
-      </w:r>
-    </w:p>
+        <w:fldChar w:fldCharType="begin"/>
+      </w:r>
+      <w:r>
+        <w:rPr>
+          <w:sz w:val="16"/>
+          <w:lang w:val="en-US"/>
+        </w:rPr>
+        <w:instrText xml:space="preserve"> MERGEFIELD  City  \* MERGEFORMAT </w:instrText>
+      </w:r>
+      <w:r>
+        <w:rPr>
+          <w:sz w:val="16"/>
+          <w:lang w:val="en-US"/>
+        </w:rPr>
+        <w:fldChar w:fldCharType="separate"/>
+      </w:r>
+      <w:r>
+        <w:rPr>
+          <w:noProof/>
+          <w:sz w:val="16"/>
+          <w:lang w:val="en-US"/>
+        </w:rPr>
+        <w:t>«City»</w:t>
+      </w:r>
+      <w:r>
+        <w:rPr>
+          <w:sz w:val="16"/>
+          <w:lang w:val="en-US"/>
+        </w:rPr>
+        <w:fldChar w:fldCharType="end"/>
+      </w:r>
+    </w:p>
+    <w:bookmarkEnd w:id="0"/>
     <w:p>
       <w:pPr>
         <w:pStyle w:val="Textkrper"/>
         <w:spacing w:before="1"/>
+        <w:ind w:firstLine="544"/>
         <w:rPr>
           <w:sz w:val="14"/>
           <w:lang w:val="en-US"/>
         </w:rPr>
       </w:pPr>
       <w:r>
+        <w:rPr>
+          <w:sz w:val="16"/>
+          <w:szCs w:val="22"/>
+          <w:lang w:val="en-US"/>
+        </w:rPr>
+        <w:fldChar w:fldCharType="begin"/>
+      </w:r>
+      <w:r>
+        <w:rPr>
+          <w:sz w:val="16"/>
+          <w:szCs w:val="22"/>
+          <w:lang w:val="en-US"/>
+        </w:rPr>
+        <w:instrText xml:space="preserve"> MERGEFIELD  Country  \* MERGEFORMAT </w:instrText>
+      </w:r>
+      <w:r>
+        <w:rPr>
+          <w:sz w:val="16"/>
+          <w:szCs w:val="22"/>
+          <w:lang w:val="en-US"/>
+        </w:rPr>
+        <w:fldChar w:fldCharType="separate"/>
+      </w:r>
+      <w:r>
+        <w:rPr>
+          <w:noProof/>
+          <w:sz w:val="16"/>
+          <w:szCs w:val="22"/>
+          <w:lang w:val="en-US"/>
+        </w:rPr>
+        <w:t>«Country»</w:t>
+      </w:r>
+      <w:r>
+        <w:rPr>
+          <w:sz w:val="16"/>
+          <w:szCs w:val="22"/>
+          <w:lang w:val="en-US"/>
+        </w:rPr>
+        <w:fldChar w:fldCharType="end"/>
+      </w:r>
+      <w:r>
         <w:pict w14:anchorId="62BF363E">
-          <v:rect id="_x0000_s2054" style="position:absolute;margin-left:302.4pt;margin-top:10.3pt;width:252pt;height:14.4pt;z-index:-15728640;mso-wrap-distance-left:0;mso-wrap-distance-right:0;mso-position-horizontal-relative:page" filled="f" strokeweight=".5pt">
+          <v:rect id="_x0000_s2054" style="position:absolute;left:0;text-align:left;margin-left:302.4pt;margin-top:10.3pt;width:252pt;height:14.4pt;z-index:-15728640;mso-wrap-distance-left:0;mso-wrap-distance-right:0;mso-position-horizontal-relative:page;mso-position-vertical-relative:text" filled="f" strokeweight=".5pt">
             <w10:wrap type="topAndBottom" anchorx="page"/>
           </v:rect>
         </w:pict>
@@ -520,8 +777,12 @@
           <w:lang w:val="en-US"/>
         </w:rPr>
         <w:sectPr>
-          <w:headerReference w:type="default" r:id="rId6"/>
-          <w:footerReference w:type="default" r:id="rId7"/>
+          <w:headerReference w:type="even" r:id="rId6"/>
+          <w:headerReference w:type="default" r:id="rId7"/>
+          <w:footerReference w:type="even" r:id="rId8"/>
+          <w:footerReference w:type="default" r:id="rId9"/>
+          <w:headerReference w:type="first" r:id="rId10"/>
+          <w:footerReference w:type="first" r:id="rId11"/>
           <w:type w:val="continuous"/>
           <w:pgSz w:w="11900" w:h="16840"/>
           <w:pgMar w:top="2120" w:right="440" w:bottom="1460" w:left="320" w:header="246" w:footer="1271" w:gutter="0"/>
@@ -586,43 +847,90 @@
           <w:lang w:val="en-US"/>
         </w:rPr>
       </w:pPr>
-      <w:bookmarkStart w:id="4" w:name="_Hlk90033855"/>
-      <w:r>
-        <w:rPr>
-          <w:sz w:val="16"/>
-          <w:lang w:val="en-US"/>
-        </w:rPr>
-        <w:t>«</w:t>
-      </w:r>
-      <w:bookmarkEnd w:id="4"/>
-      <w:r>
-        <w:rPr>
-          <w:sz w:val="16"/>
-          <w:lang w:val="en-US"/>
-        </w:rPr>
-        <w:t>Name» «</w:t>
-      </w:r>
-      <w:proofErr w:type="spellStart"/>
-      <w:r>
-        <w:rPr>
-          <w:sz w:val="16"/>
-          <w:lang w:val="en-US"/>
-        </w:rPr>
-        <w:t>Lastname</w:t>
-      </w:r>
-      <w:proofErr w:type="spellEnd"/>
-      <w:r>
-        <w:rPr>
-          <w:sz w:val="16"/>
-          <w:lang w:val="en-US"/>
-        </w:rPr>
-        <w:t xml:space="preserve">» </w:t>
+      <w:r>
+        <w:rPr>
+          <w:sz w:val="16"/>
+          <w:lang w:val="en-US"/>
+        </w:rPr>
+        <w:fldChar w:fldCharType="begin"/>
+      </w:r>
+      <w:r>
+        <w:rPr>
+          <w:sz w:val="16"/>
+          <w:lang w:val="en-US"/>
+        </w:rPr>
+        <w:instrText xml:space="preserve"> MERGEFIELD  Name  \* MERGEFORMAT </w:instrText>
+      </w:r>
+      <w:r>
+        <w:rPr>
+          <w:sz w:val="16"/>
+          <w:lang w:val="en-US"/>
+        </w:rPr>
+        <w:fldChar w:fldCharType="separate"/>
+      </w:r>
+      <w:r>
+        <w:rPr>
+          <w:noProof/>
+          <w:sz w:val="16"/>
+          <w:lang w:val="en-US"/>
+        </w:rPr>
+        <w:t>«Name»</w:t>
+      </w:r>
+      <w:r>
+        <w:rPr>
+          <w:sz w:val="16"/>
+          <w:lang w:val="en-US"/>
+        </w:rPr>
+        <w:fldChar w:fldCharType="end"/>
+      </w:r>
+      <w:r>
+        <w:rPr>
+          <w:sz w:val="16"/>
+          <w:lang w:val="en-US"/>
+        </w:rPr>
+        <w:t xml:space="preserve"> </w:t>
+      </w:r>
+      <w:r>
+        <w:rPr>
+          <w:sz w:val="16"/>
+          <w:lang w:val="en-US"/>
+        </w:rPr>
+        <w:fldChar w:fldCharType="begin"/>
+      </w:r>
+      <w:r>
+        <w:rPr>
+          <w:sz w:val="16"/>
+          <w:lang w:val="en-US"/>
+        </w:rPr>
+        <w:instrText xml:space="preserve"> MERGEFIELD  Lastname  \* MERGEFORMAT </w:instrText>
+      </w:r>
+      <w:r>
+        <w:rPr>
+          <w:sz w:val="16"/>
+          <w:lang w:val="en-US"/>
+        </w:rPr>
+        <w:fldChar w:fldCharType="separate"/>
+      </w:r>
+      <w:r>
+        <w:rPr>
+          <w:noProof/>
+          <w:sz w:val="16"/>
+          <w:lang w:val="en-US"/>
+        </w:rPr>
+        <w:t>«Lastname»</w:t>
+      </w:r>
+      <w:r>
+        <w:rPr>
+          <w:sz w:val="16"/>
+          <w:lang w:val="en-US"/>
+        </w:rPr>
+        <w:fldChar w:fldCharType="end"/>
       </w:r>
     </w:p>
     <w:p>
       <w:pPr>
         <w:spacing w:before="8" w:line="235" w:lineRule="auto"/>
-        <w:ind w:left="544" w:right="-562"/>
+        <w:ind w:left="544" w:right="-1129"/>
         <w:rPr>
           <w:sz w:val="16"/>
           <w:lang w:val="en-US"/>
@@ -640,29 +948,6 @@
           <w:sz w:val="16"/>
           <w:lang w:val="en-US"/>
         </w:rPr>
-        <w:t xml:space="preserve"> «Name» «</w:t>
-      </w:r>
-      <w:proofErr w:type="spellStart"/>
-      <w:r>
-        <w:rPr>
-          <w:sz w:val="16"/>
-          <w:lang w:val="en-US"/>
-        </w:rPr>
-        <w:t>Lastname</w:t>
-      </w:r>
-      <w:proofErr w:type="spellEnd"/>
-      <w:r>
-        <w:rPr>
-          <w:sz w:val="16"/>
-          <w:lang w:val="en-US"/>
-        </w:rPr>
-        <w:t>»</w:t>
-      </w:r>
-      <w:r>
-        <w:rPr>
-          <w:sz w:val="16"/>
-          <w:lang w:val="en-US"/>
-        </w:rPr>
         <w:t xml:space="preserve"> </w:t>
       </w:r>
       <w:r>
@@ -670,6 +955,117 @@
           <w:sz w:val="16"/>
           <w:lang w:val="en-US"/>
         </w:rPr>
+        <w:fldChar w:fldCharType="begin"/>
+      </w:r>
+      <w:r>
+        <w:rPr>
+          <w:sz w:val="16"/>
+          <w:lang w:val="en-US"/>
+        </w:rPr>
+        <w:instrText xml:space="preserve"> MERGEFIELD  Name  \* MERGEFORMAT </w:instrText>
+      </w:r>
+      <w:r>
+        <w:rPr>
+          <w:sz w:val="16"/>
+          <w:lang w:val="en-US"/>
+        </w:rPr>
+        <w:fldChar w:fldCharType="separate"/>
+      </w:r>
+      <w:r>
+        <w:rPr>
+          <w:noProof/>
+          <w:sz w:val="16"/>
+          <w:lang w:val="en-US"/>
+        </w:rPr>
+        <w:t>«Name»</w:t>
+      </w:r>
+      <w:r>
+        <w:rPr>
+          <w:sz w:val="16"/>
+          <w:lang w:val="en-US"/>
+        </w:rPr>
+        <w:fldChar w:fldCharType="end"/>
+      </w:r>
+      <w:r>
+        <w:rPr>
+          <w:sz w:val="16"/>
+          <w:lang w:val="en-US"/>
+        </w:rPr>
+        <w:t xml:space="preserve"> </w:t>
+      </w:r>
+      <w:r>
+        <w:rPr>
+          <w:sz w:val="16"/>
+          <w:lang w:val="en-US"/>
+        </w:rPr>
+        <w:fldChar w:fldCharType="begin"/>
+      </w:r>
+      <w:r>
+        <w:rPr>
+          <w:sz w:val="16"/>
+          <w:lang w:val="en-US"/>
+        </w:rPr>
+        <w:instrText xml:space="preserve"> MERGEFIELD  Lastname  \* MERGEFORMAT </w:instrText>
+      </w:r>
+      <w:r>
+        <w:rPr>
+          <w:sz w:val="16"/>
+          <w:lang w:val="en-US"/>
+        </w:rPr>
+        <w:fldChar w:fldCharType="separate"/>
+      </w:r>
+      <w:r>
+        <w:rPr>
+          <w:noProof/>
+          <w:sz w:val="16"/>
+          <w:lang w:val="en-US"/>
+        </w:rPr>
+        <w:t>«Lastname»</w:t>
+      </w:r>
+      <w:r>
+        <w:rPr>
+          <w:sz w:val="16"/>
+          <w:lang w:val="en-US"/>
+        </w:rPr>
+        <w:fldChar w:fldCharType="end"/>
+      </w:r>
+    </w:p>
+    <w:p>
+      <w:pPr>
+        <w:spacing w:before="8" w:line="235" w:lineRule="auto"/>
+        <w:ind w:left="544" w:right="-1129"/>
+        <w:rPr>
+          <w:sz w:val="16"/>
+          <w:lang w:val="en-US"/>
+        </w:rPr>
+      </w:pPr>
+      <w:r>
+        <w:rPr>
+          <w:sz w:val="16"/>
+          <w:lang w:val="en-US"/>
+        </w:rPr>
+        <w:fldChar w:fldCharType="begin"/>
+      </w:r>
+      <w:r>
+        <w:rPr>
+          <w:sz w:val="16"/>
+          <w:lang w:val="en-US"/>
+        </w:rPr>
+        <w:instrText xml:space="preserve"> MERGEFIELD  Street  \* MERGEFORMAT </w:instrText>
+      </w:r>
+      <w:r>
+        <w:rPr>
+          <w:sz w:val="16"/>
+          <w:lang w:val="en-US"/>
+        </w:rPr>
+        <w:fldChar w:fldCharType="separate"/>
+      </w:r>
+      <w:r>
+        <w:rPr>
+          <w:noProof/>
+          <w:sz w:val="16"/>
+          <w:lang w:val="en-US"/>
+        </w:rPr>
         <w:t>«Street»</w:t>
       </w:r>
       <w:r>
@@ -677,6 +1073,13 @@
           <w:sz w:val="16"/>
           <w:lang w:val="en-US"/>
         </w:rPr>
+        <w:fldChar w:fldCharType="end"/>
+      </w:r>
+      <w:r>
+        <w:rPr>
+          <w:sz w:val="16"/>
+          <w:lang w:val="en-US"/>
+        </w:rPr>
         <w:t xml:space="preserve"> </w:t>
       </w:r>
       <w:r>
@@ -684,30 +1087,36 @@
           <w:sz w:val="16"/>
           <w:lang w:val="en-US"/>
         </w:rPr>
-        <w:t>«</w:t>
-      </w:r>
-      <w:proofErr w:type="spellStart"/>
-      <w:r>
-        <w:rPr>
-          <w:sz w:val="16"/>
-          <w:lang w:val="en-US"/>
-        </w:rPr>
-        <w:t>H</w:t>
-      </w:r>
-      <w:r>
-        <w:rPr>
-          <w:sz w:val="16"/>
-          <w:lang w:val="en-US"/>
-        </w:rPr>
-        <w:t>ouseNumber</w:t>
-      </w:r>
-      <w:proofErr w:type="spellEnd"/>
-      <w:r>
-        <w:rPr>
-          <w:sz w:val="16"/>
-          <w:lang w:val="en-US"/>
-        </w:rPr>
-        <w:t>»</w:t>
+        <w:fldChar w:fldCharType="begin"/>
+      </w:r>
+      <w:r>
+        <w:rPr>
+          <w:sz w:val="16"/>
+          <w:lang w:val="en-US"/>
+        </w:rPr>
+        <w:instrText xml:space="preserve"> MERGEFIELD  HouseNumber  \* MERGEFORMAT </w:instrText>
+      </w:r>
+      <w:r>
+        <w:rPr>
+          <w:sz w:val="16"/>
+          <w:lang w:val="en-US"/>
+        </w:rPr>
+        <w:fldChar w:fldCharType="separate"/>
+      </w:r>
+      <w:r>
+        <w:rPr>
+          <w:noProof/>
+          <w:sz w:val="16"/>
+          <w:lang w:val="en-US"/>
+        </w:rPr>
+        <w:t>«HouseNumber»</w:t>
+      </w:r>
+      <w:r>
+        <w:rPr>
+          <w:sz w:val="16"/>
+          <w:lang w:val="en-US"/>
+        </w:rPr>
+        <w:fldChar w:fldCharType="end"/>
       </w:r>
     </w:p>
     <w:p>
@@ -724,23 +1133,36 @@
           <w:sz w:val="16"/>
           <w:lang w:val="en-US"/>
         </w:rPr>
-        <w:t>«</w:t>
-      </w:r>
-      <w:proofErr w:type="spellStart"/>
-      <w:r>
-        <w:rPr>
-          <w:sz w:val="16"/>
-          <w:lang w:val="en-US"/>
-        </w:rPr>
-        <w:t>PostalCode</w:t>
-      </w:r>
-      <w:proofErr w:type="spellEnd"/>
-      <w:r>
-        <w:rPr>
-          <w:sz w:val="16"/>
-          <w:lang w:val="en-US"/>
-        </w:rPr>
-        <w:t>»</w:t>
+        <w:fldChar w:fldCharType="begin"/>
+      </w:r>
+      <w:r>
+        <w:rPr>
+          <w:sz w:val="16"/>
+          <w:lang w:val="en-US"/>
+        </w:rPr>
+        <w:instrText xml:space="preserve"> MERGEFIELD  PostalCode  \* MERGEFORMAT </w:instrText>
+      </w:r>
+      <w:r>
+        <w:rPr>
+          <w:sz w:val="16"/>
+          <w:lang w:val="en-US"/>
+        </w:rPr>
+        <w:fldChar w:fldCharType="separate"/>
+      </w:r>
+      <w:r>
+        <w:rPr>
+          <w:noProof/>
+          <w:sz w:val="16"/>
+          <w:lang w:val="en-US"/>
+        </w:rPr>
+        <w:t>«PostalCode»</w:t>
+      </w:r>
+      <w:r>
+        <w:rPr>
+          <w:sz w:val="16"/>
+          <w:lang w:val="en-US"/>
+        </w:rPr>
+        <w:fldChar w:fldCharType="end"/>
       </w:r>
       <w:r>
         <w:rPr>
@@ -754,55 +1176,108 @@
           <w:sz w:val="16"/>
           <w:lang w:val="en-US"/>
         </w:rPr>
-        <w:t>«</w:t>
-      </w:r>
-      <w:r>
-        <w:rPr>
-          <w:sz w:val="16"/>
-          <w:lang w:val="en-US"/>
-        </w:rPr>
-        <w:t>City</w:t>
-      </w:r>
-      <w:r>
-        <w:rPr>
-          <w:sz w:val="16"/>
-          <w:lang w:val="en-US"/>
-        </w:rPr>
-        <w:t>»</w:t>
-      </w:r>
-      <w:r>
-        <w:rPr>
-          <w:sz w:val="16"/>
-          <w:lang w:val="en-US"/>
-        </w:rPr>
-        <w:t xml:space="preserve"> </w:t>
-      </w:r>
-      <w:r>
-        <w:rPr>
-          <w:sz w:val="16"/>
-          <w:lang w:val="en-US"/>
-        </w:rPr>
-        <w:t>«</w:t>
-      </w:r>
-      <w:r>
-        <w:rPr>
-          <w:sz w:val="16"/>
-          <w:lang w:val="en-US"/>
-        </w:rPr>
-        <w:t>Country</w:t>
-      </w:r>
-      <w:r>
-        <w:rPr>
-          <w:sz w:val="16"/>
-          <w:lang w:val="en-US"/>
-        </w:rPr>
-        <w:t>»</w:t>
+        <w:fldChar w:fldCharType="begin"/>
+      </w:r>
+      <w:r>
+        <w:rPr>
+          <w:sz w:val="16"/>
+          <w:lang w:val="en-US"/>
+        </w:rPr>
+        <w:instrText xml:space="preserve"> MERGEFIELD  City  \* MERGEFORMAT </w:instrText>
+      </w:r>
+      <w:r>
+        <w:rPr>
+          <w:sz w:val="16"/>
+          <w:lang w:val="en-US"/>
+        </w:rPr>
+        <w:fldChar w:fldCharType="separate"/>
+      </w:r>
+      <w:r>
+        <w:rPr>
+          <w:noProof/>
+          <w:sz w:val="16"/>
+          <w:lang w:val="en-US"/>
+        </w:rPr>
+        <w:t>«City»</w:t>
+      </w:r>
+      <w:r>
+        <w:rPr>
+          <w:sz w:val="16"/>
+          <w:lang w:val="en-US"/>
+        </w:rPr>
+        <w:fldChar w:fldCharType="end"/>
       </w:r>
     </w:p>
     <w:p>
       <w:pPr>
         <w:pStyle w:val="Textkrper"/>
         <w:spacing w:before="7"/>
+        <w:ind w:firstLine="544"/>
+        <w:rPr>
+          <w:sz w:val="16"/>
+          <w:szCs w:val="22"/>
+          <w:lang w:val="en-US"/>
+        </w:rPr>
+      </w:pPr>
+      <w:r>
+        <w:rPr>
+          <w:sz w:val="16"/>
+          <w:szCs w:val="22"/>
+          <w:lang w:val="en-US"/>
+        </w:rPr>
+        <w:fldChar w:fldCharType="begin"/>
+      </w:r>
+      <w:r>
+        <w:rPr>
+          <w:sz w:val="16"/>
+          <w:szCs w:val="22"/>
+          <w:lang w:val="en-US"/>
+        </w:rPr>
+        <w:instrText xml:space="preserve"> MERGEFIELD  Country  \* MERGEFORMAT </w:instrText>
+      </w:r>
+      <w:r>
+        <w:rPr>
+          <w:sz w:val="16"/>
+          <w:szCs w:val="22"/>
+          <w:lang w:val="en-US"/>
+        </w:rPr>
+        <w:fldChar w:fldCharType="separate"/>
+      </w:r>
+      <w:r>
+        <w:rPr>
+          <w:noProof/>
+          <w:sz w:val="16"/>
+          <w:szCs w:val="22"/>
+          <w:lang w:val="en-US"/>
+        </w:rPr>
+        <w:t>«Country»</w:t>
+      </w:r>
+      <w:r>
+        <w:rPr>
+          <w:sz w:val="16"/>
+          <w:szCs w:val="22"/>
+          <w:lang w:val="en-US"/>
+        </w:rPr>
+        <w:fldChar w:fldCharType="end"/>
+      </w:r>
+    </w:p>
+    <w:p>
+      <w:pPr>
+        <w:pStyle w:val="Textkrper"/>
+        <w:spacing w:before="7"/>
+        <w:ind w:firstLine="544"/>
+        <w:rPr>
+          <w:sz w:val="16"/>
+          <w:szCs w:val="22"/>
+          <w:lang w:val="en-US"/>
+        </w:rPr>
+      </w:pPr>
+    </w:p>
+    <w:p>
+      <w:pPr>
+        <w:pStyle w:val="Textkrper"/>
+        <w:spacing w:before="7"/>
+        <w:ind w:firstLine="544"/>
         <w:rPr>
           <w:sz w:val="25"/>
           <w:lang w:val="en-US"/>
@@ -815,13 +1290,11 @@
         <w:ind w:left="544"/>
         <w:rPr>
           <w:sz w:val="16"/>
-          <w:lang w:val="en-US"/>
-        </w:rPr>
-      </w:pPr>
-      <w:r>
-        <w:rPr>
-          <w:sz w:val="16"/>
-          <w:lang w:val="en-US"/>
+        </w:rPr>
+      </w:pPr>
+      <w:r>
+        <w:rPr>
+          <w:sz w:val="16"/>
         </w:rPr>
         <w:t>Internal Post: DE</w:t>
       </w:r>
@@ -1077,21 +1550,36 @@
           <w:sz w:val="16"/>
           <w:lang w:val="en-US"/>
         </w:rPr>
-        <w:t>«</w:t>
-      </w:r>
-      <w:r>
-        <w:rPr>
-          <w:sz w:val="16"/>
-          <w:lang w:val="en-US"/>
-        </w:rPr>
-        <w:t>n</w:t>
-      </w:r>
-      <w:r>
-        <w:rPr>
-          <w:sz w:val="16"/>
-          <w:lang w:val="en-US"/>
-        </w:rPr>
-        <w:t>»</w:t>
+        <w:fldChar w:fldCharType="begin"/>
+      </w:r>
+      <w:r>
+        <w:rPr>
+          <w:sz w:val="16"/>
+          <w:lang w:val="en-US"/>
+        </w:rPr>
+        <w:instrText xml:space="preserve"> MERGEFIELD  n  \* MERGEFORMAT </w:instrText>
+      </w:r>
+      <w:r>
+        <w:rPr>
+          <w:sz w:val="16"/>
+          <w:lang w:val="en-US"/>
+        </w:rPr>
+        <w:fldChar w:fldCharType="separate"/>
+      </w:r>
+      <w:r>
+        <w:rPr>
+          <w:noProof/>
+          <w:sz w:val="16"/>
+          <w:lang w:val="en-US"/>
+        </w:rPr>
+        <w:t>«n»</w:t>
+      </w:r>
+      <w:r>
+        <w:rPr>
+          <w:sz w:val="16"/>
+          <w:lang w:val="en-US"/>
+        </w:rPr>
+        <w:fldChar w:fldCharType="end"/>
       </w:r>
       <w:r>
         <w:rPr>
@@ -1105,23 +1593,36 @@
           <w:sz w:val="16"/>
           <w:lang w:val="en-US"/>
         </w:rPr>
-        <w:t>«</w:t>
-      </w:r>
-      <w:proofErr w:type="spellStart"/>
-      <w:r>
-        <w:rPr>
-          <w:sz w:val="16"/>
-          <w:lang w:val="en-US"/>
-        </w:rPr>
-        <w:t>PNr</w:t>
-      </w:r>
-      <w:proofErr w:type="spellEnd"/>
-      <w:r>
-        <w:rPr>
-          <w:sz w:val="16"/>
-          <w:lang w:val="en-US"/>
-        </w:rPr>
-        <w:t>»</w:t>
+        <w:fldChar w:fldCharType="begin"/>
+      </w:r>
+      <w:r>
+        <w:rPr>
+          <w:sz w:val="16"/>
+          <w:lang w:val="en-US"/>
+        </w:rPr>
+        <w:instrText xml:space="preserve"> MERGEFIELD  PNr  \* MERGEFORMAT </w:instrText>
+      </w:r>
+      <w:r>
+        <w:rPr>
+          <w:sz w:val="16"/>
+          <w:lang w:val="en-US"/>
+        </w:rPr>
+        <w:fldChar w:fldCharType="separate"/>
+      </w:r>
+      <w:r>
+        <w:rPr>
+          <w:noProof/>
+          <w:sz w:val="16"/>
+          <w:lang w:val="en-US"/>
+        </w:rPr>
+        <w:t>«PNr»</w:t>
+      </w:r>
+      <w:r>
+        <w:rPr>
+          <w:sz w:val="16"/>
+          <w:lang w:val="en-US"/>
+        </w:rPr>
+        <w:fldChar w:fldCharType="end"/>
       </w:r>
       <w:r>
         <w:rPr>
@@ -1135,21 +1636,36 @@
           <w:sz w:val="16"/>
           <w:lang w:val="en-US"/>
         </w:rPr>
-        <w:t>«</w:t>
-      </w:r>
-      <w:r>
-        <w:rPr>
-          <w:sz w:val="16"/>
-          <w:lang w:val="en-US"/>
-        </w:rPr>
-        <w:t>Product</w:t>
-      </w:r>
-      <w:r>
-        <w:rPr>
-          <w:sz w:val="16"/>
-          <w:lang w:val="en-US"/>
-        </w:rPr>
-        <w:t>»</w:t>
+        <w:fldChar w:fldCharType="begin"/>
+      </w:r>
+      <w:r>
+        <w:rPr>
+          <w:sz w:val="16"/>
+          <w:lang w:val="en-US"/>
+        </w:rPr>
+        <w:instrText xml:space="preserve"> MERGEFIELD  Product  \* MERGEFORMAT </w:instrText>
+      </w:r>
+      <w:r>
+        <w:rPr>
+          <w:sz w:val="16"/>
+          <w:lang w:val="en-US"/>
+        </w:rPr>
+        <w:fldChar w:fldCharType="separate"/>
+      </w:r>
+      <w:r>
+        <w:rPr>
+          <w:noProof/>
+          <w:sz w:val="16"/>
+          <w:lang w:val="en-US"/>
+        </w:rPr>
+        <w:t>«Product»</w:t>
+      </w:r>
+      <w:r>
+        <w:rPr>
+          <w:sz w:val="16"/>
+          <w:lang w:val="en-US"/>
+        </w:rPr>
+        <w:fldChar w:fldCharType="end"/>
       </w:r>
       <w:r>
         <w:rPr>
@@ -1163,21 +1679,36 @@
           <w:sz w:val="16"/>
           <w:lang w:val="en-US"/>
         </w:rPr>
-        <w:t>«</w:t>
-      </w:r>
-      <w:r>
-        <w:rPr>
-          <w:sz w:val="16"/>
-          <w:lang w:val="en-US"/>
-        </w:rPr>
-        <w:t>x</w:t>
-      </w:r>
-      <w:r>
-        <w:rPr>
-          <w:sz w:val="16"/>
-          <w:lang w:val="en-US"/>
-        </w:rPr>
-        <w:t>»</w:t>
+        <w:fldChar w:fldCharType="begin"/>
+      </w:r>
+      <w:r>
+        <w:rPr>
+          <w:sz w:val="16"/>
+          <w:lang w:val="en-US"/>
+        </w:rPr>
+        <w:instrText xml:space="preserve"> MERGEFIELD  x  \* MERGEFORMAT </w:instrText>
+      </w:r>
+      <w:r>
+        <w:rPr>
+          <w:sz w:val="16"/>
+          <w:lang w:val="en-US"/>
+        </w:rPr>
+        <w:fldChar w:fldCharType="separate"/>
+      </w:r>
+      <w:r>
+        <w:rPr>
+          <w:noProof/>
+          <w:sz w:val="16"/>
+          <w:lang w:val="en-US"/>
+        </w:rPr>
+        <w:t>«x»</w:t>
+      </w:r>
+      <w:r>
+        <w:rPr>
+          <w:sz w:val="16"/>
+          <w:lang w:val="en-US"/>
+        </w:rPr>
+        <w:fldChar w:fldCharType="end"/>
       </w:r>
       <w:r>
         <w:rPr>
@@ -1213,21 +1744,36 @@
           <w:sz w:val="16"/>
           <w:lang w:val="en-US"/>
         </w:rPr>
-        <w:t>«</w:t>
-      </w:r>
-      <w:r>
-        <w:rPr>
-          <w:sz w:val="16"/>
-          <w:lang w:val="en-US"/>
-        </w:rPr>
-        <w:t>s00</w:t>
-      </w:r>
-      <w:r>
-        <w:rPr>
-          <w:sz w:val="16"/>
-          <w:lang w:val="en-US"/>
-        </w:rPr>
-        <w:t>»</w:t>
+        <w:fldChar w:fldCharType="begin"/>
+      </w:r>
+      <w:r>
+        <w:rPr>
+          <w:sz w:val="16"/>
+          <w:lang w:val="en-US"/>
+        </w:rPr>
+        <w:instrText xml:space="preserve"> MERGEFIELD  s00  \* MERGEFORMAT </w:instrText>
+      </w:r>
+      <w:r>
+        <w:rPr>
+          <w:sz w:val="16"/>
+          <w:lang w:val="en-US"/>
+        </w:rPr>
+        <w:fldChar w:fldCharType="separate"/>
+      </w:r>
+      <w:r>
+        <w:rPr>
+          <w:noProof/>
+          <w:sz w:val="16"/>
+          <w:lang w:val="en-US"/>
+        </w:rPr>
+        <w:t>«s00»</w:t>
+      </w:r>
+      <w:r>
+        <w:rPr>
+          <w:sz w:val="16"/>
+          <w:lang w:val="en-US"/>
+        </w:rPr>
+        <w:fldChar w:fldCharType="end"/>
       </w:r>
     </w:p>
     <w:p>
@@ -1277,21 +1823,32 @@
         <w:rPr>
           <w:sz w:val="16"/>
         </w:rPr>
-        <w:t>«</w:t>
-      </w:r>
-      <w:proofErr w:type="spellStart"/>
-      <w:r>
-        <w:rPr>
-          <w:sz w:val="16"/>
-        </w:rPr>
-        <w:t>LSNr</w:t>
-      </w:r>
-      <w:proofErr w:type="spellEnd"/>
-      <w:r>
-        <w:rPr>
-          <w:sz w:val="16"/>
-        </w:rPr>
-        <w:t>»</w:t>
+        <w:fldChar w:fldCharType="begin"/>
+      </w:r>
+      <w:r>
+        <w:rPr>
+          <w:sz w:val="16"/>
+        </w:rPr>
+        <w:instrText xml:space="preserve"> MERGEFIELD  LSNr  \* MERGEFORMAT </w:instrText>
+      </w:r>
+      <w:r>
+        <w:rPr>
+          <w:sz w:val="16"/>
+        </w:rPr>
+        <w:fldChar w:fldCharType="separate"/>
+      </w:r>
+      <w:r>
+        <w:rPr>
+          <w:noProof/>
+          <w:sz w:val="16"/>
+        </w:rPr>
+        <w:t>«LSNr»</w:t>
+      </w:r>
+      <w:r>
+        <w:rPr>
+          <w:sz w:val="16"/>
+        </w:rPr>
+        <w:fldChar w:fldCharType="end"/>
       </w:r>
       <w:r>
         <w:rPr>
@@ -1309,21 +1866,32 @@
         <w:rPr>
           <w:sz w:val="16"/>
         </w:rPr>
-        <w:t>«</w:t>
-      </w:r>
-      <w:proofErr w:type="spellStart"/>
-      <w:r>
-        <w:rPr>
-          <w:sz w:val="16"/>
-        </w:rPr>
-        <w:t>DeliveryDate</w:t>
-      </w:r>
-      <w:proofErr w:type="spellEnd"/>
-      <w:r>
-        <w:rPr>
-          <w:sz w:val="16"/>
-        </w:rPr>
-        <w:t>»</w:t>
+        <w:fldChar w:fldCharType="begin"/>
+      </w:r>
+      <w:r>
+        <w:rPr>
+          <w:sz w:val="16"/>
+        </w:rPr>
+        <w:instrText xml:space="preserve"> MERGEFIELD  DeliveryDate  \* MERGEFORMAT </w:instrText>
+      </w:r>
+      <w:r>
+        <w:rPr>
+          <w:sz w:val="16"/>
+        </w:rPr>
+        <w:fldChar w:fldCharType="separate"/>
+      </w:r>
+      <w:r>
+        <w:rPr>
+          <w:noProof/>
+          <w:sz w:val="16"/>
+        </w:rPr>
+        <w:t>«DeliveryDate»</w:t>
+      </w:r>
+      <w:r>
+        <w:rPr>
+          <w:sz w:val="16"/>
+        </w:rPr>
+        <w:fldChar w:fldCharType="end"/>
       </w:r>
     </w:p>
     <w:p>
@@ -1345,25 +1913,35 @@
       <w:r>
         <w:rPr>
           <w:sz w:val="16"/>
-          <w:lang w:val="en-US"/>
-        </w:rPr>
-        <w:t>«</w:t>
-      </w:r>
-      <w:proofErr w:type="spellStart"/>
-      <w:r>
-        <w:rPr>
-          <w:sz w:val="16"/>
-          <w:lang w:val="en-US"/>
-        </w:rPr>
-        <w:t>PackID</w:t>
-      </w:r>
-      <w:proofErr w:type="spellEnd"/>
-      <w:r>
-        <w:rPr>
-          <w:sz w:val="16"/>
-          <w:lang w:val="en-US"/>
-        </w:rPr>
-        <w:t>»</w:t>
+        </w:rPr>
+        <w:fldChar w:fldCharType="begin"/>
+      </w:r>
+      <w:r>
+        <w:rPr>
+          <w:sz w:val="16"/>
+          <w:lang w:val="en-US"/>
+        </w:rPr>
+        <w:instrText xml:space="preserve"> MERGEFIELD  PackID  \* MERGEFORMAT </w:instrText>
+      </w:r>
+      <w:r>
+        <w:rPr>
+          <w:sz w:val="16"/>
+        </w:rPr>
+        <w:fldChar w:fldCharType="separate"/>
+      </w:r>
+      <w:r>
+        <w:rPr>
+          <w:noProof/>
+          <w:sz w:val="16"/>
+          <w:lang w:val="en-US"/>
+        </w:rPr>
+        <w:t>«PackID»</w:t>
+      </w:r>
+      <w:r>
+        <w:rPr>
+          <w:sz w:val="16"/>
+        </w:rPr>
+        <w:fldChar w:fldCharType="end"/>
       </w:r>
     </w:p>
     <w:p>
@@ -1375,54 +1953,12 @@
           <w:lang w:val="en-US"/>
         </w:rPr>
       </w:pPr>
-      <w:proofErr w:type="spellStart"/>
-      <w:r>
-        <w:rPr>
-          <w:sz w:val="16"/>
-          <w:lang w:val="en-US"/>
-        </w:rPr>
-        <w:t>Seriennummer</w:t>
-      </w:r>
-      <w:proofErr w:type="spellEnd"/>
-      <w:r>
-        <w:rPr>
-          <w:sz w:val="16"/>
-          <w:lang w:val="en-US"/>
-        </w:rPr>
-        <w:t>:</w:t>
-      </w:r>
-    </w:p>
-    <w:p>
-      <w:pPr>
-        <w:spacing w:before="56"/>
-        <w:ind w:left="2493"/>
-        <w:rPr>
-          <w:sz w:val="16"/>
-          <w:lang w:val="en-US"/>
-        </w:rPr>
-      </w:pPr>
-      <w:r>
-        <w:rPr>
-          <w:sz w:val="16"/>
-          <w:lang w:val="en-US"/>
-        </w:rPr>
-        <w:t>«</w:t>
-      </w:r>
-      <w:proofErr w:type="spellStart"/>
-      <w:r>
-        <w:rPr>
-          <w:sz w:val="16"/>
-          <w:lang w:val="en-US"/>
-        </w:rPr>
-        <w:t>SerialNr</w:t>
-      </w:r>
-      <w:proofErr w:type="spellEnd"/>
-      <w:r>
-        <w:rPr>
-          <w:sz w:val="16"/>
-          <w:lang w:val="en-US"/>
-        </w:rPr>
-        <w:t>»</w:t>
+      <w:r>
+        <w:rPr>
+          <w:sz w:val="16"/>
+          <w:lang w:val="en-US"/>
+        </w:rPr>
+        <w:t>Seriennummer:</w:t>
       </w:r>
     </w:p>
     <w:p>
@@ -1435,13 +1971,92 @@
         <w:ind w:left="1241"/>
         <w:rPr>
           <w:sz w:val="16"/>
-        </w:rPr>
-      </w:pPr>
-      <w:r>
-        <w:rPr>
+          <w:lang w:val="en-US"/>
+        </w:rPr>
+      </w:pPr>
+      <w:r>
+        <w:rPr>
+          <w:sz w:val="16"/>
+          <w:lang w:val="en-US"/>
+        </w:rPr>
+        <w:tab/>
+      </w:r>
+      <w:r>
+        <w:rPr>
+          <w:sz w:val="16"/>
+        </w:rPr>
+        <w:fldChar w:fldCharType="begin"/>
+      </w:r>
+      <w:r>
+        <w:rPr>
+          <w:sz w:val="16"/>
+          <w:lang w:val="en-US"/>
+        </w:rPr>
+        <w:instrText xml:space="preserve"> MERGEFIELD  SerialNr  \* MERGEFORMAT </w:instrText>
+      </w:r>
+      <w:r>
+        <w:rPr>
+          <w:sz w:val="16"/>
+        </w:rPr>
+        <w:fldChar w:fldCharType="separate"/>
+      </w:r>
+      <w:r>
+        <w:rPr>
+          <w:noProof/>
+          <w:sz w:val="16"/>
+          <w:lang w:val="en-US"/>
+        </w:rPr>
+        <w:t>«SerialNr»</w:t>
+      </w:r>
+      <w:r>
+        <w:rPr>
+          <w:sz w:val="16"/>
+        </w:rPr>
+        <w:fldChar w:fldCharType="end"/>
+      </w:r>
+    </w:p>
+    <w:p>
+      <w:pPr>
+        <w:tabs>
+          <w:tab w:val="left" w:pos="2492"/>
+          <w:tab w:val="left" w:pos="3909"/>
+        </w:tabs>
+        <w:spacing w:before="56"/>
+        <w:ind w:left="1241"/>
+        <w:rPr>
+          <w:sz w:val="16"/>
+        </w:rPr>
+      </w:pPr>
+      <w:r>
+        <w:rPr>
+          <w:sz w:val="16"/>
+        </w:rPr>
+        <w:fldChar w:fldCharType="begin"/>
+      </w:r>
+      <w:r>
+        <w:rPr>
+          <w:sz w:val="16"/>
+        </w:rPr>
+        <w:instrText xml:space="preserve"> MERGEFIELD  n  \* MERGEFORMAT </w:instrText>
+      </w:r>
+      <w:r>
+        <w:rPr>
+          <w:sz w:val="16"/>
+        </w:rPr>
+        <w:fldChar w:fldCharType="separate"/>
+      </w:r>
+      <w:r>
+        <w:rPr>
+          <w:noProof/>
           <w:sz w:val="16"/>
         </w:rPr>
         <w:t>«n»</w:t>
+      </w:r>
+      <w:r>
+        <w:rPr>
+          <w:sz w:val="16"/>
+        </w:rPr>
+        <w:fldChar w:fldCharType="end"/>
       </w:r>
       <w:r>
         <w:rPr>
@@ -1559,21 +2174,36 @@
                 <w:sz w:val="16"/>
                 <w:lang w:val="en-US"/>
               </w:rPr>
-              <w:t>«</w:t>
+              <w:fldChar w:fldCharType="begin"/>
             </w:r>
             <w:r>
               <w:rPr>
                 <w:sz w:val="16"/>
                 <w:lang w:val="en-US"/>
               </w:rPr>
-              <w:t>a</w:t>
+              <w:instrText xml:space="preserve"> MERGEFIELD  a  \* MERGEFORMAT </w:instrText>
             </w:r>
             <w:r>
               <w:rPr>
                 <w:sz w:val="16"/>
                 <w:lang w:val="en-US"/>
               </w:rPr>
-              <w:t>»</w:t>
+              <w:fldChar w:fldCharType="separate"/>
+            </w:r>
+            <w:r>
+              <w:rPr>
+                <w:noProof/>
+                <w:sz w:val="16"/>
+                <w:lang w:val="en-US"/>
+              </w:rPr>
+              <w:t>«a»</w:t>
+            </w:r>
+            <w:r>
+              <w:rPr>
+                <w:sz w:val="16"/>
+                <w:lang w:val="en-US"/>
+              </w:rPr>
+              <w:fldChar w:fldCharType="end"/>
             </w:r>
           </w:p>
         </w:tc>
@@ -1649,21 +2279,36 @@
                 <w:sz w:val="16"/>
                 <w:lang w:val="en-US"/>
               </w:rPr>
-              <w:t>«</w:t>
+              <w:fldChar w:fldCharType="begin"/>
             </w:r>
             <w:r>
               <w:rPr>
                 <w:sz w:val="16"/>
                 <w:lang w:val="en-US"/>
               </w:rPr>
-              <w:t>s0</w:t>
+              <w:instrText xml:space="preserve"> MERGEFIELD  s0  \* MERGEFORMAT </w:instrText>
             </w:r>
             <w:r>
               <w:rPr>
                 <w:sz w:val="16"/>
                 <w:lang w:val="en-US"/>
               </w:rPr>
-              <w:t>»</w:t>
+              <w:fldChar w:fldCharType="separate"/>
+            </w:r>
+            <w:r>
+              <w:rPr>
+                <w:noProof/>
+                <w:sz w:val="16"/>
+                <w:lang w:val="en-US"/>
+              </w:rPr>
+              <w:t>«s0»</w:t>
+            </w:r>
+            <w:r>
+              <w:rPr>
+                <w:sz w:val="16"/>
+                <w:lang w:val="en-US"/>
+              </w:rPr>
+              <w:fldChar w:fldCharType="end"/>
             </w:r>
           </w:p>
         </w:tc>
@@ -1757,21 +2402,36 @@
                 <w:sz w:val="16"/>
                 <w:lang w:val="en-US"/>
               </w:rPr>
-              <w:t>«</w:t>
+              <w:fldChar w:fldCharType="begin"/>
             </w:r>
             <w:r>
               <w:rPr>
                 <w:sz w:val="16"/>
                 <w:lang w:val="en-US"/>
               </w:rPr>
-              <w:t>s1</w:t>
+              <w:instrText xml:space="preserve"> MERGEFIELD  s1  \* MERGEFORMAT </w:instrText>
             </w:r>
             <w:r>
               <w:rPr>
                 <w:sz w:val="16"/>
                 <w:lang w:val="en-US"/>
               </w:rPr>
-              <w:t>»</w:t>
+              <w:fldChar w:fldCharType="separate"/>
+            </w:r>
+            <w:r>
+              <w:rPr>
+                <w:noProof/>
+                <w:sz w:val="16"/>
+                <w:lang w:val="en-US"/>
+              </w:rPr>
+              <w:t>«s1»</w:t>
+            </w:r>
+            <w:r>
+              <w:rPr>
+                <w:sz w:val="16"/>
+                <w:lang w:val="en-US"/>
+              </w:rPr>
+              <w:fldChar w:fldCharType="end"/>
             </w:r>
           </w:p>
         </w:tc>
@@ -1855,21 +2515,36 @@
                 <w:sz w:val="16"/>
                 <w:lang w:val="en-US"/>
               </w:rPr>
-              <w:t>«</w:t>
+              <w:fldChar w:fldCharType="begin"/>
             </w:r>
             <w:r>
               <w:rPr>
                 <w:sz w:val="16"/>
                 <w:lang w:val="en-US"/>
               </w:rPr>
-              <w:t>total</w:t>
+              <w:instrText xml:space="preserve"> MERGEFIELD  total  \* MERGEFORMAT </w:instrText>
             </w:r>
             <w:r>
               <w:rPr>
                 <w:sz w:val="16"/>
                 <w:lang w:val="en-US"/>
               </w:rPr>
-              <w:t>»</w:t>
+              <w:fldChar w:fldCharType="separate"/>
+            </w:r>
+            <w:r>
+              <w:rPr>
+                <w:noProof/>
+                <w:sz w:val="16"/>
+                <w:lang w:val="en-US"/>
+              </w:rPr>
+              <w:t>«total»</w:t>
+            </w:r>
+            <w:r>
+              <w:rPr>
+                <w:sz w:val="16"/>
+                <w:lang w:val="en-US"/>
+              </w:rPr>
+              <w:fldChar w:fldCharType="end"/>
             </w:r>
           </w:p>
         </w:tc>
@@ -2034,7 +2709,7 @@
                         <w:pPr>
                           <w:pStyle w:val="TableParagraph"/>
                           <w:spacing w:before="1" w:line="210" w:lineRule="atLeast"/>
-                          <w:ind w:left="697" w:right="363"/>
+                          <w:ind w:left="697" w:right="221"/>
                           <w:rPr>
                             <w:sz w:val="16"/>
                           </w:rPr>
@@ -2043,21 +2718,32 @@
                           <w:rPr>
                             <w:sz w:val="16"/>
                           </w:rPr>
-                          <w:t>«</w:t>
+                          <w:fldChar w:fldCharType="begin"/>
                         </w:r>
-                        <w:proofErr w:type="spellStart"/>
                         <w:r>
                           <w:rPr>
                             <w:sz w:val="16"/>
                           </w:rPr>
-                          <w:t>HPOrderNumber</w:t>
+                          <w:instrText xml:space="preserve"> MERGEFIELD  HPOrderNumber  \* MERGEFORMAT </w:instrText>
                         </w:r>
-                        <w:proofErr w:type="spellEnd"/>
                         <w:r>
                           <w:rPr>
                             <w:sz w:val="16"/>
                           </w:rPr>
-                          <w:t>»</w:t>
+                          <w:fldChar w:fldCharType="separate"/>
+                        </w:r>
+                        <w:r>
+                          <w:rPr>
+                            <w:noProof/>
+                            <w:sz w:val="16"/>
+                          </w:rPr>
+                          <w:t>«HPOrderNumber»</w:t>
+                        </w:r>
+                        <w:r>
+                          <w:rPr>
+                            <w:sz w:val="16"/>
+                          </w:rPr>
+                          <w:fldChar w:fldCharType="end"/>
                         </w:r>
                       </w:p>
                       <w:p>
@@ -2073,21 +2759,32 @@
                           <w:rPr>
                             <w:sz w:val="16"/>
                           </w:rPr>
-                          <w:t>«</w:t>
+                          <w:fldChar w:fldCharType="begin"/>
                         </w:r>
-                        <w:proofErr w:type="spellStart"/>
                         <w:r>
                           <w:rPr>
                             <w:sz w:val="16"/>
                           </w:rPr>
-                          <w:t>CustomerOrderNumber</w:t>
+                          <w:instrText xml:space="preserve"> MERGEFIELD  CustomerOrderNumber  \* MERGEFORMAT </w:instrText>
                         </w:r>
-                        <w:proofErr w:type="spellEnd"/>
                         <w:r>
                           <w:rPr>
                             <w:sz w:val="16"/>
                           </w:rPr>
-                          <w:t>»</w:t>
+                          <w:fldChar w:fldCharType="separate"/>
+                        </w:r>
+                        <w:r>
+                          <w:rPr>
+                            <w:noProof/>
+                            <w:sz w:val="16"/>
+                          </w:rPr>
+                          <w:t>«CustomerOrderNumber»</w:t>
+                        </w:r>
+                        <w:r>
+                          <w:rPr>
+                            <w:sz w:val="16"/>
+                          </w:rPr>
+                          <w:fldChar w:fldCharType="end"/>
                         </w:r>
                       </w:p>
                     </w:tc>
@@ -2146,21 +2843,32 @@
                           <w:rPr>
                             <w:sz w:val="16"/>
                           </w:rPr>
-                          <w:t>«</w:t>
+                          <w:fldChar w:fldCharType="begin"/>
                         </w:r>
-                        <w:proofErr w:type="spellStart"/>
                         <w:r>
                           <w:rPr>
                             <w:sz w:val="16"/>
                           </w:rPr>
-                          <w:t>CustomerOrderNumber</w:t>
+                          <w:instrText xml:space="preserve"> MERGEFIELD  CustomerOrderNumber  \* MERGEFORMAT </w:instrText>
                         </w:r>
-                        <w:proofErr w:type="spellEnd"/>
                         <w:r>
                           <w:rPr>
                             <w:sz w:val="16"/>
                           </w:rPr>
-                          <w:t>»</w:t>
+                          <w:fldChar w:fldCharType="separate"/>
+                        </w:r>
+                        <w:r>
+                          <w:rPr>
+                            <w:noProof/>
+                            <w:sz w:val="16"/>
+                          </w:rPr>
+                          <w:t>«CustomerOrderNumber»</w:t>
+                        </w:r>
+                        <w:r>
+                          <w:rPr>
+                            <w:sz w:val="16"/>
+                          </w:rPr>
+                          <w:fldChar w:fldCharType="end"/>
                         </w:r>
                       </w:p>
                     </w:tc>
@@ -2217,21 +2925,32 @@
                           <w:rPr>
                             <w:sz w:val="16"/>
                           </w:rPr>
-                          <w:t>«</w:t>
+                          <w:fldChar w:fldCharType="begin"/>
                         </w:r>
-                        <w:proofErr w:type="spellStart"/>
                         <w:r>
                           <w:rPr>
                             <w:sz w:val="16"/>
                           </w:rPr>
-                          <w:t>CustomerOrderDate</w:t>
+                          <w:instrText xml:space="preserve"> MERGEFIELD  CustomerOrderDate  \* MERGEFORMAT </w:instrText>
                         </w:r>
-                        <w:proofErr w:type="spellEnd"/>
                         <w:r>
                           <w:rPr>
                             <w:sz w:val="16"/>
                           </w:rPr>
-                          <w:t>»</w:t>
+                          <w:fldChar w:fldCharType="separate"/>
+                        </w:r>
+                        <w:r>
+                          <w:rPr>
+                            <w:noProof/>
+                            <w:sz w:val="16"/>
+                          </w:rPr>
+                          <w:t>«CustomerOrderDate»</w:t>
+                        </w:r>
+                        <w:r>
+                          <w:rPr>
+                            <w:sz w:val="16"/>
+                          </w:rPr>
+                          <w:fldChar w:fldCharType="end"/>
                         </w:r>
                       </w:p>
                     </w:tc>
@@ -2288,21 +3007,32 @@
                           <w:rPr>
                             <w:sz w:val="16"/>
                           </w:rPr>
-                          <w:t>«</w:t>
+                          <w:fldChar w:fldCharType="begin"/>
                         </w:r>
-                        <w:proofErr w:type="spellStart"/>
                         <w:r>
                           <w:rPr>
                             <w:sz w:val="16"/>
                           </w:rPr>
-                          <w:t>CustomerNumber</w:t>
+                          <w:instrText xml:space="preserve"> MERGEFIELD  CustomerNumber  \* MERGEFORMAT </w:instrText>
                         </w:r>
-                        <w:proofErr w:type="spellEnd"/>
                         <w:r>
                           <w:rPr>
                             <w:sz w:val="16"/>
                           </w:rPr>
-                          <w:t>»</w:t>
+                          <w:fldChar w:fldCharType="separate"/>
+                        </w:r>
+                        <w:r>
+                          <w:rPr>
+                            <w:noProof/>
+                            <w:sz w:val="16"/>
+                          </w:rPr>
+                          <w:t>«CustomerNumber»</w:t>
+                        </w:r>
+                        <w:r>
+                          <w:rPr>
+                            <w:sz w:val="16"/>
+                          </w:rPr>
+                          <w:fldChar w:fldCharType="end"/>
                         </w:r>
                       </w:p>
                     </w:tc>
@@ -2509,25 +3239,32 @@
                           <w:rPr>
                             <w:sz w:val="16"/>
                           </w:rPr>
-                          <w:t>«</w:t>
+                          <w:fldChar w:fldCharType="begin"/>
                         </w:r>
                         <w:r>
                           <w:rPr>
                             <w:sz w:val="16"/>
                           </w:rPr>
-                          <w:t>HP</w:t>
+                          <w:instrText xml:space="preserve"> MERGEFIELD  HPUSTID  \* MERGEFORMAT </w:instrText>
                         </w:r>
                         <w:r>
                           <w:rPr>
                             <w:sz w:val="16"/>
                           </w:rPr>
-                          <w:t>USTID</w:t>
+                          <w:fldChar w:fldCharType="separate"/>
                         </w:r>
                         <w:r>
                           <w:rPr>
-                            <w:sz w:val="16"/>
-                          </w:rPr>
-                          <w:t>»</w:t>
+                            <w:noProof/>
+                            <w:sz w:val="16"/>
+                          </w:rPr>
+                          <w:t>«HPUSTID»</w:t>
+                        </w:r>
+                        <w:r>
+                          <w:rPr>
+                            <w:sz w:val="16"/>
+                          </w:rPr>
+                          <w:fldChar w:fldCharType="end"/>
                         </w:r>
                       </w:p>
                     </w:tc>
@@ -2691,7 +3428,7 @@
                             <w:sz w:val="16"/>
                           </w:rPr>
                         </w:pPr>
-                        <w:hyperlink r:id="rId8">
+                        <w:hyperlink r:id="rId12">
                           <w:r>
                             <w:rPr>
                               <w:sz w:val="16"/>
@@ -2792,24 +3529,34 @@
                   </w:r>
                   <w:r>
                     <w:rPr>
-                      <w:b/>
                       <w:sz w:val="16"/>
                     </w:rPr>
-                    <w:t>«</w:t>
+                    <w:fldChar w:fldCharType="begin"/>
                   </w:r>
-                  <w:proofErr w:type="spellStart"/>
                   <w:r>
                     <w:rPr>
                       <w:sz w:val="16"/>
                     </w:rPr>
-                    <w:t>CustomerOrderNumber</w:t>
+                    <w:instrText xml:space="preserve"> MERGEFIELD  CustomerOrderNumber  \* MERGEFORMAT </w:instrText>
                   </w:r>
-                  <w:proofErr w:type="spellEnd"/>
                   <w:r>
                     <w:rPr>
                       <w:sz w:val="16"/>
                     </w:rPr>
-                    <w:t>»</w:t>
+                    <w:fldChar w:fldCharType="separate"/>
+                  </w:r>
+                  <w:r>
+                    <w:rPr>
+                      <w:noProof/>
+                      <w:sz w:val="16"/>
+                    </w:rPr>
+                    <w:t>«CustomerOrderNumber»</w:t>
+                  </w:r>
+                  <w:r>
+                    <w:rPr>
+                      <w:sz w:val="16"/>
+                    </w:rPr>
+                    <w:fldChar w:fldCharType="end"/>
                   </w:r>
                 </w:p>
                 <w:p>
@@ -2863,24 +3610,34 @@
                   </w:r>
                   <w:r>
                     <w:rPr>
-                      <w:b/>
                       <w:sz w:val="16"/>
                     </w:rPr>
-                    <w:t>«</w:t>
+                    <w:fldChar w:fldCharType="begin"/>
                   </w:r>
-                  <w:proofErr w:type="spellStart"/>
                   <w:r>
                     <w:rPr>
                       <w:sz w:val="16"/>
                     </w:rPr>
-                    <w:t>HPOrderNumber</w:t>
+                    <w:instrText xml:space="preserve"> MERGEFIELD  HPOrderNumber  \* MERGEFORMAT </w:instrText>
                   </w:r>
-                  <w:proofErr w:type="spellEnd"/>
                   <w:r>
                     <w:rPr>
                       <w:sz w:val="16"/>
                     </w:rPr>
-                    <w:t>»</w:t>
+                    <w:fldChar w:fldCharType="separate"/>
+                  </w:r>
+                  <w:r>
+                    <w:rPr>
+                      <w:noProof/>
+                      <w:sz w:val="16"/>
+                    </w:rPr>
+                    <w:t>«HPOrderNumber»</w:t>
+                  </w:r>
+                  <w:r>
+                    <w:rPr>
+                      <w:sz w:val="16"/>
+                    </w:rPr>
+                    <w:fldChar w:fldCharType="end"/>
                   </w:r>
                 </w:p>
               </w:txbxContent>
@@ -3345,6 +4102,16 @@
 </file>
 
 <file path=word/footer1.xml><?xml version="1.0" encoding="utf-8"?>
+<w:ftr xmlns:wpc="http://schemas.microsoft.com/office/word/2010/wordprocessingCanvas" xmlns:cx="http://schemas.microsoft.com/office/drawing/2014/chartex" xmlns:cx1="http://schemas.microsoft.com/office/drawing/2015/9/8/chartex" xmlns:cx2="http://schemas.microsoft.com/office/drawing/2015/10/21/chartex" xmlns:cx3="http://schemas.microsoft.com/office/drawing/2016/5/9/chartex" xmlns:cx4="http://schemas.microsoft.com/office/drawing/2016/5/10/chartex" xmlns:cx5="http://schemas.microsoft.com/office/drawing/2016/5/11/chartex" xmlns:cx6="http://schemas.microsoft.com/office/drawing/2016/5/12/chartex" xmlns:cx7="http://schemas.microsoft.com/office/drawing/2016/5/13/chartex" xmlns:cx8="http://schemas.microsoft.com/office/drawing/2016/5/14/chartex" xmlns:mc="http://schemas.openxmlformats.org/markup-compatibility/2006" xmlns:aink="http://schemas.microsoft.com/office/drawing/2016/ink" xmlns:am3d="http://schemas.microsoft.com/office/drawing/2017/model3d" xmlns:o="urn:schemas-microsoft-com:office:office" xmlns:r="http://schemas.openxmlformats.org/officeDocument/2006/relationships" xmlns:m="http://schemas.openxmlformats.org/officeDocument/2006/math" xmlns:v="urn:schemas-microsoft-com:vml" xmlns:wp14="http://schemas.microsoft.com/office/word/2010/wordprocessingDrawing" xmlns:wp="http://schemas.openxmlformats.org/drawingml/2006/wordprocessingDrawing" xmlns:w10="urn:schemas-microsoft-com:office:word" xmlns:w="http://schemas.openxmlformats.org/wordprocessingml/2006/main" xmlns:w14="http://schemas.microsoft.com/office/word/2010/wordml" xmlns:w15="http://schemas.microsoft.com/office/word/2012/wordml" xmlns:w16cex="http://schemas.microsoft.com/office/word/2018/wordml/cex" xmlns:w16cid="http://schemas.microsoft.com/office/word/2016/wordml/cid" xmlns:w16="http://schemas.microsoft.com/office/word/2018/wordml" xmlns:w16sdtdh="http://schemas.microsoft.com/office/word/2020/wordml/sdtdatahash" xmlns:w16se="http://schemas.microsoft.com/office/word/2015/wordml/symex" xmlns:wpg="http://schemas.microsoft.com/office/word/2010/wordprocessingGroup" xmlns:wpi="http://schemas.microsoft.com/office/word/2010/wordprocessingInk" xmlns:wne="http://schemas.microsoft.com/office/word/2006/wordml" xmlns:wps="http://schemas.microsoft.com/office/word/2010/wordprocessingShape" mc:Ignorable="w14 w15 w16se w16cid w16 w16cex w16sdtdh wp14">
+  <w:p>
+    <w:pPr>
+      <w:pStyle w:val="Fuzeile"/>
+    </w:pPr>
+  </w:p>
+</w:ftr>
+</file>
+
+<file path=word/footer2.xml><?xml version="1.0" encoding="utf-8"?>
 <w:ftr xmlns:wpc="http://schemas.microsoft.com/office/word/2010/wordprocessingCanvas" xmlns:cx="http://schemas.microsoft.com/office/drawing/2014/chartex" xmlns:cx1="http://schemas.microsoft.com/office/drawing/2015/9/8/chartex" xmlns:cx2="http://schemas.microsoft.com/office/drawing/2015/10/21/chartex" xmlns:cx3="http://schemas.microsoft.com/office/drawing/2016/5/9/chartex" xmlns:cx4="http://schemas.microsoft.com/office/drawing/2016/5/10/chartex" xmlns:cx5="http://schemas.microsoft.com/office/drawing/2016/5/11/chartex" xmlns:cx6="http://schemas.microsoft.com/office/drawing/2016/5/12/chartex" xmlns:cx7="http://schemas.microsoft.com/office/drawing/2016/5/13/chartex" xmlns:cx8="http://schemas.microsoft.com/office/drawing/2016/5/14/chartex" xmlns:mc="http://schemas.openxmlformats.org/markup-compatibility/2006" xmlns:aink="http://schemas.microsoft.com/office/drawing/2016/ink" xmlns:am3d="http://schemas.microsoft.com/office/drawing/2017/model3d" xmlns:o="urn:schemas-microsoft-com:office:office" xmlns:r="http://schemas.openxmlformats.org/officeDocument/2006/relationships" xmlns:m="http://schemas.openxmlformats.org/officeDocument/2006/math" xmlns:v="urn:schemas-microsoft-com:vml" xmlns:wp14="http://schemas.microsoft.com/office/word/2010/wordprocessingDrawing" xmlns:wp="http://schemas.openxmlformats.org/drawingml/2006/wordprocessingDrawing" xmlns:w10="urn:schemas-microsoft-com:office:word" xmlns:w="http://schemas.openxmlformats.org/wordprocessingml/2006/main" xmlns:w14="http://schemas.microsoft.com/office/word/2010/wordml" xmlns:w15="http://schemas.microsoft.com/office/word/2012/wordml" xmlns:w16cex="http://schemas.microsoft.com/office/word/2018/wordml/cex" xmlns:w16cid="http://schemas.microsoft.com/office/word/2016/wordml/cid" xmlns:w16="http://schemas.microsoft.com/office/word/2018/wordml" xmlns:w16sdtdh="http://schemas.microsoft.com/office/word/2020/wordml/sdtdatahash" xmlns:w16se="http://schemas.microsoft.com/office/word/2015/wordml/symex" xmlns:wpg="http://schemas.microsoft.com/office/word/2010/wordprocessingGroup" xmlns:wpi="http://schemas.microsoft.com/office/word/2010/wordprocessingInk" xmlns:wne="http://schemas.microsoft.com/office/word/2006/wordml" xmlns:wps="http://schemas.microsoft.com/office/word/2010/wordprocessingShape" mc:Ignorable="w14 w15 w16se w16cid w16 w16cex w16sdtdh wp14">
   <w:p>
     <w:pPr>
@@ -3509,6 +4276,16 @@
 </w:ftr>
 </file>
 
+<file path=word/footer3.xml><?xml version="1.0" encoding="utf-8"?>
+<w:ftr xmlns:wpc="http://schemas.microsoft.com/office/word/2010/wordprocessingCanvas" xmlns:cx="http://schemas.microsoft.com/office/drawing/2014/chartex" xmlns:cx1="http://schemas.microsoft.com/office/drawing/2015/9/8/chartex" xmlns:cx2="http://schemas.microsoft.com/office/drawing/2015/10/21/chartex" xmlns:cx3="http://schemas.microsoft.com/office/drawing/2016/5/9/chartex" xmlns:cx4="http://schemas.microsoft.com/office/drawing/2016/5/10/chartex" xmlns:cx5="http://schemas.microsoft.com/office/drawing/2016/5/11/chartex" xmlns:cx6="http://schemas.microsoft.com/office/drawing/2016/5/12/chartex" xmlns:cx7="http://schemas.microsoft.com/office/drawing/2016/5/13/chartex" xmlns:cx8="http://schemas.microsoft.com/office/drawing/2016/5/14/chartex" xmlns:mc="http://schemas.openxmlformats.org/markup-compatibility/2006" xmlns:aink="http://schemas.microsoft.com/office/drawing/2016/ink" xmlns:am3d="http://schemas.microsoft.com/office/drawing/2017/model3d" xmlns:o="urn:schemas-microsoft-com:office:office" xmlns:r="http://schemas.openxmlformats.org/officeDocument/2006/relationships" xmlns:m="http://schemas.openxmlformats.org/officeDocument/2006/math" xmlns:v="urn:schemas-microsoft-com:vml" xmlns:wp14="http://schemas.microsoft.com/office/word/2010/wordprocessingDrawing" xmlns:wp="http://schemas.openxmlformats.org/drawingml/2006/wordprocessingDrawing" xmlns:w10="urn:schemas-microsoft-com:office:word" xmlns:w="http://schemas.openxmlformats.org/wordprocessingml/2006/main" xmlns:w14="http://schemas.microsoft.com/office/word/2010/wordml" xmlns:w15="http://schemas.microsoft.com/office/word/2012/wordml" xmlns:w16cex="http://schemas.microsoft.com/office/word/2018/wordml/cex" xmlns:w16cid="http://schemas.microsoft.com/office/word/2016/wordml/cid" xmlns:w16="http://schemas.microsoft.com/office/word/2018/wordml" xmlns:w16sdtdh="http://schemas.microsoft.com/office/word/2020/wordml/sdtdatahash" xmlns:w16se="http://schemas.microsoft.com/office/word/2015/wordml/symex" xmlns:wpg="http://schemas.microsoft.com/office/word/2010/wordprocessingGroup" xmlns:wpi="http://schemas.microsoft.com/office/word/2010/wordprocessingInk" xmlns:wne="http://schemas.microsoft.com/office/word/2006/wordml" xmlns:wps="http://schemas.microsoft.com/office/word/2010/wordprocessingShape" mc:Ignorable="w14 w15 w16se w16cid w16 w16cex w16sdtdh wp14">
+  <w:p>
+    <w:pPr>
+      <w:pStyle w:val="Fuzeile"/>
+    </w:pPr>
+  </w:p>
+</w:ftr>
+</file>
+
 <file path=word/footnotes.xml><?xml version="1.0" encoding="utf-8"?>
 <w:footnotes xmlns:wpc="http://schemas.microsoft.com/office/word/2010/wordprocessingCanvas" xmlns:cx="http://schemas.microsoft.com/office/drawing/2014/chartex" xmlns:cx1="http://schemas.microsoft.com/office/drawing/2015/9/8/chartex" xmlns:cx2="http://schemas.microsoft.com/office/drawing/2015/10/21/chartex" xmlns:cx3="http://schemas.microsoft.com/office/drawing/2016/5/9/chartex" xmlns:cx4="http://schemas.microsoft.com/office/drawing/2016/5/10/chartex" xmlns:cx5="http://schemas.microsoft.com/office/drawing/2016/5/11/chartex" xmlns:cx6="http://schemas.microsoft.com/office/drawing/2016/5/12/chartex" xmlns:cx7="http://schemas.microsoft.com/office/drawing/2016/5/13/chartex" xmlns:cx8="http://schemas.microsoft.com/office/drawing/2016/5/14/chartex" xmlns:mc="http://schemas.openxmlformats.org/markup-compatibility/2006" xmlns:aink="http://schemas.microsoft.com/office/drawing/2016/ink" xmlns:am3d="http://schemas.microsoft.com/office/drawing/2017/model3d" xmlns:o="urn:schemas-microsoft-com:office:office" xmlns:r="http://schemas.openxmlformats.org/officeDocument/2006/relationships" xmlns:m="http://schemas.openxmlformats.org/officeDocument/2006/math" xmlns:v="urn:schemas-microsoft-com:vml" xmlns:wp14="http://schemas.microsoft.com/office/word/2010/wordprocessingDrawing" xmlns:wp="http://schemas.openxmlformats.org/drawingml/2006/wordprocessingDrawing" xmlns:w10="urn:schemas-microsoft-com:office:word" xmlns:w="http://schemas.openxmlformats.org/wordprocessingml/2006/main" xmlns:w14="http://schemas.microsoft.com/office/word/2010/wordml" xmlns:w15="http://schemas.microsoft.com/office/word/2012/wordml" xmlns:w16cex="http://schemas.microsoft.com/office/word/2018/wordml/cex" xmlns:w16cid="http://schemas.microsoft.com/office/word/2016/wordml/cid" xmlns:w16="http://schemas.microsoft.com/office/word/2018/wordml" xmlns:w16sdtdh="http://schemas.microsoft.com/office/word/2020/wordml/sdtdatahash" xmlns:w16se="http://schemas.microsoft.com/office/word/2015/wordml/symex" xmlns:wpg="http://schemas.microsoft.com/office/word/2010/wordprocessingGroup" xmlns:wpi="http://schemas.microsoft.com/office/word/2010/wordprocessingInk" xmlns:wne="http://schemas.microsoft.com/office/word/2006/wordml" xmlns:wps="http://schemas.microsoft.com/office/word/2010/wordprocessingShape" mc:Ignorable="w14 w15 w16se w16cid w16 w16cex w16sdtdh wp14">
   <w:footnote w:type="separator" w:id="-1">
@@ -3529,6 +4306,16 @@
 </file>
 
 <file path=word/header1.xml><?xml version="1.0" encoding="utf-8"?>
+<w:hdr xmlns:wpc="http://schemas.microsoft.com/office/word/2010/wordprocessingCanvas" xmlns:cx="http://schemas.microsoft.com/office/drawing/2014/chartex" xmlns:cx1="http://schemas.microsoft.com/office/drawing/2015/9/8/chartex" xmlns:cx2="http://schemas.microsoft.com/office/drawing/2015/10/21/chartex" xmlns:cx3="http://schemas.microsoft.com/office/drawing/2016/5/9/chartex" xmlns:cx4="http://schemas.microsoft.com/office/drawing/2016/5/10/chartex" xmlns:cx5="http://schemas.microsoft.com/office/drawing/2016/5/11/chartex" xmlns:cx6="http://schemas.microsoft.com/office/drawing/2016/5/12/chartex" xmlns:cx7="http://schemas.microsoft.com/office/drawing/2016/5/13/chartex" xmlns:cx8="http://schemas.microsoft.com/office/drawing/2016/5/14/chartex" xmlns:mc="http://schemas.openxmlformats.org/markup-compatibility/2006" xmlns:aink="http://schemas.microsoft.com/office/drawing/2016/ink" xmlns:am3d="http://schemas.microsoft.com/office/drawing/2017/model3d" xmlns:o="urn:schemas-microsoft-com:office:office" xmlns:r="http://schemas.openxmlformats.org/officeDocument/2006/relationships" xmlns:m="http://schemas.openxmlformats.org/officeDocument/2006/math" xmlns:v="urn:schemas-microsoft-com:vml" xmlns:wp14="http://schemas.microsoft.com/office/word/2010/wordprocessingDrawing" xmlns:wp="http://schemas.openxmlformats.org/drawingml/2006/wordprocessingDrawing" xmlns:w10="urn:schemas-microsoft-com:office:word" xmlns:w="http://schemas.openxmlformats.org/wordprocessingml/2006/main" xmlns:w14="http://schemas.microsoft.com/office/word/2010/wordml" xmlns:w15="http://schemas.microsoft.com/office/word/2012/wordml" xmlns:w16cex="http://schemas.microsoft.com/office/word/2018/wordml/cex" xmlns:w16cid="http://schemas.microsoft.com/office/word/2016/wordml/cid" xmlns:w16="http://schemas.microsoft.com/office/word/2018/wordml" xmlns:w16sdtdh="http://schemas.microsoft.com/office/word/2020/wordml/sdtdatahash" xmlns:w16se="http://schemas.microsoft.com/office/word/2015/wordml/symex" xmlns:wpg="http://schemas.microsoft.com/office/word/2010/wordprocessingGroup" xmlns:wpi="http://schemas.microsoft.com/office/word/2010/wordprocessingInk" xmlns:wne="http://schemas.microsoft.com/office/word/2006/wordml" xmlns:wps="http://schemas.microsoft.com/office/word/2010/wordprocessingShape" mc:Ignorable="w14 w15 w16se w16cid w16 w16cex w16sdtdh wp14">
+  <w:p>
+    <w:pPr>
+      <w:pStyle w:val="Kopfzeile"/>
+    </w:pPr>
+  </w:p>
+</w:hdr>
+</file>
+
+<file path=word/header2.xml><?xml version="1.0" encoding="utf-8"?>
 <w:hdr xmlns:wpc="http://schemas.microsoft.com/office/word/2010/wordprocessingCanvas" xmlns:cx="http://schemas.microsoft.com/office/drawing/2014/chartex" xmlns:cx1="http://schemas.microsoft.com/office/drawing/2015/9/8/chartex" xmlns:cx2="http://schemas.microsoft.com/office/drawing/2015/10/21/chartex" xmlns:cx3="http://schemas.microsoft.com/office/drawing/2016/5/9/chartex" xmlns:cx4="http://schemas.microsoft.com/office/drawing/2016/5/10/chartex" xmlns:cx5="http://schemas.microsoft.com/office/drawing/2016/5/11/chartex" xmlns:cx6="http://schemas.microsoft.com/office/drawing/2016/5/12/chartex" xmlns:cx7="http://schemas.microsoft.com/office/drawing/2016/5/13/chartex" xmlns:cx8="http://schemas.microsoft.com/office/drawing/2016/5/14/chartex" xmlns:mc="http://schemas.openxmlformats.org/markup-compatibility/2006" xmlns:aink="http://schemas.microsoft.com/office/drawing/2016/ink" xmlns:am3d="http://schemas.microsoft.com/office/drawing/2017/model3d" xmlns:o="urn:schemas-microsoft-com:office:office" xmlns:r="http://schemas.openxmlformats.org/officeDocument/2006/relationships" xmlns:m="http://schemas.openxmlformats.org/officeDocument/2006/math" xmlns:v="urn:schemas-microsoft-com:vml" xmlns:wp14="http://schemas.microsoft.com/office/word/2010/wordprocessingDrawing" xmlns:wp="http://schemas.openxmlformats.org/drawingml/2006/wordprocessingDrawing" xmlns:w10="urn:schemas-microsoft-com:office:word" xmlns:w="http://schemas.openxmlformats.org/wordprocessingml/2006/main" xmlns:w14="http://schemas.microsoft.com/office/word/2010/wordml" xmlns:w15="http://schemas.microsoft.com/office/word/2012/wordml" xmlns:w16cex="http://schemas.microsoft.com/office/word/2018/wordml/cex" xmlns:w16cid="http://schemas.microsoft.com/office/word/2016/wordml/cid" xmlns:w16="http://schemas.microsoft.com/office/word/2018/wordml" xmlns:w16sdtdh="http://schemas.microsoft.com/office/word/2020/wordml/sdtdatahash" xmlns:w16se="http://schemas.microsoft.com/office/word/2015/wordml/symex" xmlns:wpg="http://schemas.microsoft.com/office/word/2010/wordprocessingGroup" xmlns:wpi="http://schemas.microsoft.com/office/word/2010/wordprocessingInk" xmlns:wne="http://schemas.microsoft.com/office/word/2006/wordml" xmlns:wps="http://schemas.microsoft.com/office/word/2010/wordprocessingShape" mc:Ignorable="w14 w15 w16se w16cid w16 w16cex w16sdtdh wp14">
   <w:p>
     <w:pPr>
@@ -3549,7 +4336,8 @@
                   <w:spacing w:before="15"/>
                   <w:ind w:left="60"/>
                   <w:rPr>
-                    <w:sz w:val="16"/>
+                    <w:b/>
+                    <w:sz w:val="24"/>
                   </w:rPr>
                 </w:pPr>
                 <w:r>
@@ -3557,54 +4345,76 @@
                     <w:b/>
                     <w:sz w:val="24"/>
                   </w:rPr>
-                  <w:t>«</w:t>
-                </w:r>
-                <w:proofErr w:type="spellStart"/>
-                <w:r>
-                  <w:rPr>
-                    <w:b/>
-                    <w:sz w:val="24"/>
-                  </w:rPr>
-                  <w:t>InvoiceNumber</w:t>
-                </w:r>
-                <w:proofErr w:type="spellEnd"/>
-                <w:r>
-                  <w:t xml:space="preserve"> </w:t>
+                  <w:fldChar w:fldCharType="begin"/>
                 </w:r>
                 <w:r>
                   <w:rPr>
                     <w:b/>
                     <w:sz w:val="24"/>
                   </w:rPr>
-                  <w:t xml:space="preserve">» </w:t>
+                  <w:instrText xml:space="preserve"> MERGEFIELD  InvoiceNumber  \* MERGEFORMAT </w:instrText>
                 </w:r>
                 <w:r>
                   <w:rPr>
                     <w:b/>
+                    <w:sz w:val="24"/>
+                  </w:rPr>
+                  <w:fldChar w:fldCharType="separate"/>
+                </w:r>
+                <w:r>
+                  <w:rPr>
+                    <w:b/>
+                    <w:noProof/>
+                    <w:sz w:val="24"/>
+                  </w:rPr>
+                  <w:t>«InvoiceNumber»</w:t>
+                </w:r>
+                <w:r>
+                  <w:rPr>
+                    <w:b/>
+                    <w:sz w:val="24"/>
+                  </w:rPr>
+                  <w:fldChar w:fldCharType="end"/>
+                </w:r>
+              </w:p>
+              <w:p>
+                <w:pPr>
+                  <w:spacing w:before="15"/>
+                  <w:ind w:left="60"/>
+                  <w:rPr>
                     <w:sz w:val="16"/>
-                    <w:szCs w:val="16"/>
                   </w:rPr>
-                  <w:t>«</w:t>
-                </w:r>
-                <w:proofErr w:type="spellStart"/>
+                </w:pPr>
                 <w:r>
                   <w:rPr>
                     <w:sz w:val="16"/>
                   </w:rPr>
-                  <w:t>CustomerOrder</w:t>
+                  <w:fldChar w:fldCharType="begin"/>
                 </w:r>
                 <w:r>
                   <w:rPr>
                     <w:sz w:val="16"/>
                   </w:rPr>
-                  <w:t>Date</w:t>
+                  <w:instrText xml:space="preserve"> MERGEFIELD  CustomerOrderDate  \* MERGEFORMAT </w:instrText>
                 </w:r>
-                <w:proofErr w:type="spellEnd"/>
                 <w:r>
                   <w:rPr>
                     <w:sz w:val="16"/>
                   </w:rPr>
-                  <w:t>»</w:t>
+                  <w:fldChar w:fldCharType="separate"/>
+                </w:r>
+                <w:r>
+                  <w:rPr>
+                    <w:noProof/>
+                    <w:sz w:val="16"/>
+                  </w:rPr>
+                  <w:t>«CustomerOrderDate»</w:t>
+                </w:r>
+                <w:r>
+                  <w:rPr>
+                    <w:sz w:val="16"/>
+                  </w:rPr>
+                  <w:fldChar w:fldCharType="end"/>
                 </w:r>
               </w:p>
               <w:p>
@@ -3822,6 +4632,16 @@
         </v:shape>
       </w:pict>
     </w:r>
+  </w:p>
+</w:hdr>
+</file>
+
+<file path=word/header3.xml><?xml version="1.0" encoding="utf-8"?>
+<w:hdr xmlns:wpc="http://schemas.microsoft.com/office/word/2010/wordprocessingCanvas" xmlns:cx="http://schemas.microsoft.com/office/drawing/2014/chartex" xmlns:cx1="http://schemas.microsoft.com/office/drawing/2015/9/8/chartex" xmlns:cx2="http://schemas.microsoft.com/office/drawing/2015/10/21/chartex" xmlns:cx3="http://schemas.microsoft.com/office/drawing/2016/5/9/chartex" xmlns:cx4="http://schemas.microsoft.com/office/drawing/2016/5/10/chartex" xmlns:cx5="http://schemas.microsoft.com/office/drawing/2016/5/11/chartex" xmlns:cx6="http://schemas.microsoft.com/office/drawing/2016/5/12/chartex" xmlns:cx7="http://schemas.microsoft.com/office/drawing/2016/5/13/chartex" xmlns:cx8="http://schemas.microsoft.com/office/drawing/2016/5/14/chartex" xmlns:mc="http://schemas.openxmlformats.org/markup-compatibility/2006" xmlns:aink="http://schemas.microsoft.com/office/drawing/2016/ink" xmlns:am3d="http://schemas.microsoft.com/office/drawing/2017/model3d" xmlns:o="urn:schemas-microsoft-com:office:office" xmlns:r="http://schemas.openxmlformats.org/officeDocument/2006/relationships" xmlns:m="http://schemas.openxmlformats.org/officeDocument/2006/math" xmlns:v="urn:schemas-microsoft-com:vml" xmlns:wp14="http://schemas.microsoft.com/office/word/2010/wordprocessingDrawing" xmlns:wp="http://schemas.openxmlformats.org/drawingml/2006/wordprocessingDrawing" xmlns:w10="urn:schemas-microsoft-com:office:word" xmlns:w="http://schemas.openxmlformats.org/wordprocessingml/2006/main" xmlns:w14="http://schemas.microsoft.com/office/word/2010/wordml" xmlns:w15="http://schemas.microsoft.com/office/word/2012/wordml" xmlns:w16cex="http://schemas.microsoft.com/office/word/2018/wordml/cex" xmlns:w16cid="http://schemas.microsoft.com/office/word/2016/wordml/cid" xmlns:w16="http://schemas.microsoft.com/office/word/2018/wordml" xmlns:w16sdtdh="http://schemas.microsoft.com/office/word/2020/wordml/sdtdatahash" xmlns:w16se="http://schemas.microsoft.com/office/word/2015/wordml/symex" xmlns:wpg="http://schemas.microsoft.com/office/word/2010/wordprocessingGroup" xmlns:wpi="http://schemas.microsoft.com/office/word/2010/wordprocessingInk" xmlns:wne="http://schemas.microsoft.com/office/word/2006/wordml" xmlns:wps="http://schemas.microsoft.com/office/word/2010/wordprocessingShape" mc:Ignorable="w14 w15 w16se w16cid w16 w16cex w16sdtdh wp14">
+  <w:p>
+    <w:pPr>
+      <w:pStyle w:val="Kopfzeile"/>
+    </w:pPr>
   </w:p>
 </w:hdr>
 </file>

</xml_diff>